<commit_message>
Upload report 1 edit format
</commit_message>
<xml_diff>
--- a/REPORT NO1.docx
+++ b/REPORT NO1.docx
@@ -1472,109 +1472,12 @@
         </w:rPr>
         <w:t>Students can learn more things about the subject from posts of lectures or find the answers from other people.</w:t>
       </w:r>
-    </w:p>
-    <w:p>
-      <w:pPr>
-        <w:rPr>
-          <w:sz w:val="24"/>
-          <w:szCs w:val="24"/>
-        </w:rPr>
-      </w:pPr>
-      <w:r>
-        <w:rPr>
-          <w:sz w:val="24"/>
-          <w:szCs w:val="24"/>
-        </w:rPr>
-        <w:t>We suggest using</w:t>
-      </w:r>
-      <w:r>
-        <w:rPr>
-          <w:sz w:val="24"/>
-          <w:szCs w:val="24"/>
-        </w:rPr>
-        <w:t xml:space="preserve"> Java on server-side and</w:t>
-      </w:r>
-      <w:r>
-        <w:rPr>
-          <w:sz w:val="24"/>
-          <w:szCs w:val="24"/>
-        </w:rPr>
-        <w:t xml:space="preserve"> </w:t>
-      </w:r>
-      <w:r>
-        <w:rPr>
-          <w:sz w:val="24"/>
-          <w:szCs w:val="24"/>
-        </w:rPr>
-        <w:t>JavaScript</w:t>
-      </w:r>
-      <w:r>
-        <w:rPr>
-          <w:sz w:val="24"/>
-          <w:szCs w:val="24"/>
-        </w:rPr>
-        <w:t xml:space="preserve"> combined with Note JS </w:t>
-      </w:r>
-      <w:r>
-        <w:rPr>
-          <w:sz w:val="24"/>
-          <w:szCs w:val="24"/>
-        </w:rPr>
-        <w:t xml:space="preserve">on client-side </w:t>
-      </w:r>
-      <w:r>
-        <w:rPr>
-          <w:sz w:val="24"/>
-          <w:szCs w:val="24"/>
-        </w:rPr>
-        <w:t xml:space="preserve">to create a real time web </w:t>
-      </w:r>
-      <w:r>
-        <w:rPr>
-          <w:sz w:val="24"/>
-          <w:szCs w:val="24"/>
-        </w:rPr>
-        <w:t>following the requirements:</w:t>
-      </w:r>
-    </w:p>
-    <w:p>
-      <w:pPr>
-        <w:pStyle w:val="ListParagraph"/>
-        <w:numPr>
-          <w:ilvl w:val="0"/>
-          <w:numId w:val="3"/>
-        </w:numPr>
-        <w:rPr>
-          <w:sz w:val="24"/>
-          <w:szCs w:val="24"/>
-        </w:rPr>
-      </w:pPr>
-      <w:r>
-        <w:rPr>
-          <w:sz w:val="24"/>
-          <w:szCs w:val="24"/>
-        </w:rPr>
-        <w:t>Real time notification</w:t>
-      </w:r>
-    </w:p>
-    <w:p>
-      <w:pPr>
-        <w:pStyle w:val="ListParagraph"/>
-        <w:numPr>
-          <w:ilvl w:val="0"/>
-          <w:numId w:val="3"/>
-        </w:numPr>
-        <w:rPr>
-          <w:sz w:val="24"/>
-          <w:szCs w:val="24"/>
-        </w:rPr>
-      </w:pPr>
-      <w:r>
-        <w:rPr>
-          <w:sz w:val="24"/>
-          <w:szCs w:val="24"/>
-        </w:rPr>
-        <w:t>Real time in discussion</w:t>
+      <w:r>
+        <w:rPr>
+          <w:sz w:val="24"/>
+          <w:szCs w:val="24"/>
+        </w:rPr>
+        <w:t xml:space="preserve"> The system supports real time notification and discussion to help students get fasted solution with their questions.</w:t>
       </w:r>
     </w:p>
     <w:p>
@@ -1623,7 +1526,16 @@
           <w:sz w:val="24"/>
           <w:szCs w:val="24"/>
         </w:rPr>
-        <w:t>The main users of the system are students and lecturers who always want to increase or spread their knowledge about everything.</w:t>
+        <w:t>The main users of the system are students and</w:t>
+      </w:r>
+      <w:bookmarkStart w:id="3" w:name="_GoBack"/>
+      <w:bookmarkEnd w:id="3"/>
+      <w:r>
+        <w:rPr>
+          <w:sz w:val="24"/>
+          <w:szCs w:val="24"/>
+        </w:rPr>
+        <w:t xml:space="preserve"> lecturers who always want to increase or spread their knowledge about everything.</w:t>
       </w:r>
       <w:r>
         <w:rPr>
@@ -1649,7 +1561,7 @@
           <w:sz w:val="32"/>
         </w:rPr>
       </w:pPr>
-      <w:bookmarkStart w:id="3" w:name="_Toc419308681"/>
+      <w:bookmarkStart w:id="4" w:name="_Toc419308681"/>
       <w:r>
         <w:rPr>
           <w:rFonts w:asciiTheme="minorHAnsi" w:hAnsiTheme="minorHAnsi"/>
@@ -1658,7 +1570,7 @@
         </w:rPr>
         <w:t>4. Problem Definition</w:t>
       </w:r>
-      <w:bookmarkEnd w:id="3"/>
+      <w:bookmarkEnd w:id="4"/>
     </w:p>
     <w:p>
       <w:pPr>
@@ -1706,7 +1618,14 @@
           <w:sz w:val="24"/>
           <w:szCs w:val="24"/>
         </w:rPr>
-        <w:t xml:space="preserve"> combined with Note JS</w:t>
+        <w:t xml:space="preserve"> combined with No</w:t>
+      </w:r>
+      <w:r>
+        <w:rPr>
+          <w:sz w:val="24"/>
+          <w:szCs w:val="24"/>
+        </w:rPr>
+        <w:t>de.js</w:t>
       </w:r>
       <w:r>
         <w:rPr>
@@ -1745,7 +1664,7 @@
           <w:sz w:val="32"/>
         </w:rPr>
       </w:pPr>
-      <w:bookmarkStart w:id="4" w:name="_Toc419308682"/>
+      <w:bookmarkStart w:id="5" w:name="_Toc419308682"/>
       <w:r>
         <w:rPr>
           <w:rFonts w:asciiTheme="minorHAnsi" w:hAnsiTheme="minorHAnsi"/>
@@ -1754,7 +1673,7 @@
         </w:rPr>
         <w:t>5. Proposed Solution</w:t>
       </w:r>
-      <w:bookmarkEnd w:id="4"/>
+      <w:bookmarkEnd w:id="5"/>
     </w:p>
     <w:p>
       <w:pPr>
@@ -1787,7 +1706,14 @@
           <w:sz w:val="24"/>
           <w:szCs w:val="24"/>
         </w:rPr>
-        <w:t xml:space="preserve"> combined with Note JS</w:t>
+        <w:t xml:space="preserve"> combined with </w:t>
+      </w:r>
+      <w:r>
+        <w:rPr>
+          <w:sz w:val="24"/>
+          <w:szCs w:val="24"/>
+        </w:rPr>
+        <w:t>Node.js</w:t>
       </w:r>
     </w:p>
     <w:p>
@@ -1838,10 +1764,9 @@
           <w:b w:val="0"/>
           <w:sz w:val="28"/>
         </w:rPr>
-        <w:lastRenderedPageBreak/>
         <w:tab/>
       </w:r>
-      <w:bookmarkStart w:id="5" w:name="_Toc419308683"/>
+      <w:bookmarkStart w:id="6" w:name="_Toc419308683"/>
       <w:r>
         <w:rPr>
           <w:rFonts w:asciiTheme="minorHAnsi" w:hAnsiTheme="minorHAnsi"/>
@@ -1850,7 +1775,7 @@
         </w:rPr>
         <w:t>5.1 Feature functions</w:t>
       </w:r>
-      <w:bookmarkEnd w:id="5"/>
+      <w:bookmarkEnd w:id="6"/>
     </w:p>
     <w:p>
       <w:pPr>
@@ -1889,6 +1814,7 @@
           <w:sz w:val="24"/>
           <w:szCs w:val="24"/>
         </w:rPr>
+        <w:lastRenderedPageBreak/>
         <w:t>Take more time and get more questions to ask before we contact to Instructor.</w:t>
       </w:r>
     </w:p>
@@ -1910,7 +1836,7 @@
         </w:rPr>
         <w:tab/>
       </w:r>
-      <w:bookmarkStart w:id="6" w:name="_Toc419308684"/>
+      <w:bookmarkStart w:id="7" w:name="_Toc419308684"/>
       <w:r>
         <w:rPr>
           <w:rFonts w:asciiTheme="minorHAnsi" w:hAnsiTheme="minorHAnsi"/>
@@ -1922,7 +1848,7 @@
         </w:rPr>
         <w:t>5.2 Advantages and disadvantages</w:t>
       </w:r>
-      <w:bookmarkEnd w:id="6"/>
+      <w:bookmarkEnd w:id="7"/>
     </w:p>
     <w:p>
       <w:pPr>
@@ -1973,7 +1899,7 @@
           <w:sz w:val="32"/>
         </w:rPr>
       </w:pPr>
-      <w:bookmarkStart w:id="7" w:name="_Toc419308685"/>
+      <w:bookmarkStart w:id="8" w:name="_Toc419308685"/>
       <w:r>
         <w:rPr>
           <w:rFonts w:asciiTheme="minorHAnsi" w:hAnsiTheme="minorHAnsi"/>
@@ -1982,7 +1908,7 @@
         </w:rPr>
         <w:t>6. Functional Requirements</w:t>
       </w:r>
-      <w:bookmarkEnd w:id="7"/>
+      <w:bookmarkEnd w:id="8"/>
     </w:p>
     <w:p>
       <w:pPr>
@@ -2445,7 +2371,7 @@
           <w:color w:val="auto"/>
         </w:rPr>
       </w:pPr>
-      <w:bookmarkStart w:id="8" w:name="_Toc419308686"/>
+      <w:bookmarkStart w:id="9" w:name="_Toc419308686"/>
       <w:r>
         <w:rPr>
           <w:rFonts w:asciiTheme="minorHAnsi" w:hAnsiTheme="minorHAnsi"/>
@@ -2453,7 +2379,7 @@
         </w:rPr>
         <w:t>7. Role and Responsibility</w:t>
       </w:r>
-      <w:bookmarkEnd w:id="8"/>
+      <w:bookmarkEnd w:id="9"/>
     </w:p>
     <w:tbl>
       <w:tblPr>
@@ -2462,16 +2388,16 @@
         <w:tblLook w:val="04A0" w:firstRow="1" w:lastRow="0" w:firstColumn="1" w:lastColumn="0" w:noHBand="0" w:noVBand="1"/>
       </w:tblPr>
       <w:tblGrid>
-        <w:gridCol w:w="665"/>
-        <w:gridCol w:w="2143"/>
-        <w:gridCol w:w="1943"/>
-        <w:gridCol w:w="1675"/>
+        <w:gridCol w:w="649"/>
+        <w:gridCol w:w="2153"/>
+        <w:gridCol w:w="1984"/>
+        <w:gridCol w:w="1401"/>
         <w:gridCol w:w="3150"/>
       </w:tblGrid>
       <w:tr>
         <w:tc>
           <w:tcPr>
-            <w:tcW w:w="665" w:type="dxa"/>
+            <w:tcW w:w="649" w:type="dxa"/>
           </w:tcPr>
           <w:p>
             <w:pPr>
@@ -2493,7 +2419,7 @@
         </w:tc>
         <w:tc>
           <w:tcPr>
-            <w:tcW w:w="2143" w:type="dxa"/>
+            <w:tcW w:w="2153" w:type="dxa"/>
           </w:tcPr>
           <w:p>
             <w:pPr>
@@ -2515,7 +2441,7 @@
         </w:tc>
         <w:tc>
           <w:tcPr>
-            <w:tcW w:w="1943" w:type="dxa"/>
+            <w:tcW w:w="1984" w:type="dxa"/>
           </w:tcPr>
           <w:p>
             <w:pPr>
@@ -2537,7 +2463,7 @@
         </w:tc>
         <w:tc>
           <w:tcPr>
-            <w:tcW w:w="1675" w:type="dxa"/>
+            <w:tcW w:w="1401" w:type="dxa"/>
           </w:tcPr>
           <w:p>
             <w:pPr>
@@ -2583,7 +2509,7 @@
       <w:tr>
         <w:tc>
           <w:tcPr>
-            <w:tcW w:w="665" w:type="dxa"/>
+            <w:tcW w:w="649" w:type="dxa"/>
           </w:tcPr>
           <w:p>
             <w:pPr>
@@ -2605,7 +2531,7 @@
         </w:tc>
         <w:tc>
           <w:tcPr>
-            <w:tcW w:w="2143" w:type="dxa"/>
+            <w:tcW w:w="2153" w:type="dxa"/>
           </w:tcPr>
           <w:p>
             <w:pPr>
@@ -2622,8 +2548,6 @@
               </w:rPr>
               <w:t>Nguyễn</w:t>
             </w:r>
-            <w:bookmarkStart w:id="9" w:name="_GoBack"/>
-            <w:bookmarkEnd w:id="9"/>
             <w:proofErr w:type="spellEnd"/>
             <w:r>
               <w:rPr>
@@ -2661,7 +2585,7 @@
         </w:tc>
         <w:tc>
           <w:tcPr>
-            <w:tcW w:w="1943" w:type="dxa"/>
+            <w:tcW w:w="1984" w:type="dxa"/>
           </w:tcPr>
           <w:p>
             <w:pPr>
@@ -2681,7 +2605,7 @@
         </w:tc>
         <w:tc>
           <w:tcPr>
-            <w:tcW w:w="1675" w:type="dxa"/>
+            <w:tcW w:w="1401" w:type="dxa"/>
           </w:tcPr>
           <w:p>
             <w:pPr>
@@ -2723,7 +2647,7 @@
       <w:tr>
         <w:tc>
           <w:tcPr>
-            <w:tcW w:w="665" w:type="dxa"/>
+            <w:tcW w:w="649" w:type="dxa"/>
           </w:tcPr>
           <w:p>
             <w:pPr>
@@ -2739,14 +2663,13 @@
                 <w:sz w:val="24"/>
                 <w:szCs w:val="24"/>
               </w:rPr>
-              <w:lastRenderedPageBreak/>
               <w:t>2</w:t>
             </w:r>
           </w:p>
         </w:tc>
         <w:tc>
           <w:tcPr>
-            <w:tcW w:w="2143" w:type="dxa"/>
+            <w:tcW w:w="2153" w:type="dxa"/>
           </w:tcPr>
           <w:p>
             <w:pPr>
@@ -2791,7 +2714,7 @@
         </w:tc>
         <w:tc>
           <w:tcPr>
-            <w:tcW w:w="1943" w:type="dxa"/>
+            <w:tcW w:w="1984" w:type="dxa"/>
           </w:tcPr>
           <w:p>
             <w:pPr>
@@ -2811,7 +2734,7 @@
         </w:tc>
         <w:tc>
           <w:tcPr>
-            <w:tcW w:w="1675" w:type="dxa"/>
+            <w:tcW w:w="1401" w:type="dxa"/>
           </w:tcPr>
           <w:p>
             <w:pPr>
@@ -2860,7 +2783,7 @@
       <w:tr>
         <w:tc>
           <w:tcPr>
-            <w:tcW w:w="665" w:type="dxa"/>
+            <w:tcW w:w="649" w:type="dxa"/>
           </w:tcPr>
           <w:p>
             <w:pPr>
@@ -2882,7 +2805,7 @@
         </w:tc>
         <w:tc>
           <w:tcPr>
-            <w:tcW w:w="2143" w:type="dxa"/>
+            <w:tcW w:w="2153" w:type="dxa"/>
           </w:tcPr>
           <w:p>
             <w:pPr>
@@ -2936,7 +2859,7 @@
         </w:tc>
         <w:tc>
           <w:tcPr>
-            <w:tcW w:w="1943" w:type="dxa"/>
+            <w:tcW w:w="1984" w:type="dxa"/>
           </w:tcPr>
           <w:p>
             <w:pPr>
@@ -2956,7 +2879,7 @@
         </w:tc>
         <w:tc>
           <w:tcPr>
-            <w:tcW w:w="1675" w:type="dxa"/>
+            <w:tcW w:w="1401" w:type="dxa"/>
           </w:tcPr>
           <w:p>
             <w:pPr>
@@ -3005,7 +2928,7 @@
       <w:tr>
         <w:tc>
           <w:tcPr>
-            <w:tcW w:w="665" w:type="dxa"/>
+            <w:tcW w:w="649" w:type="dxa"/>
           </w:tcPr>
           <w:p>
             <w:pPr>
@@ -3021,13 +2944,14 @@
                 <w:sz w:val="24"/>
                 <w:szCs w:val="24"/>
               </w:rPr>
+              <w:lastRenderedPageBreak/>
               <w:t>4</w:t>
             </w:r>
           </w:p>
         </w:tc>
         <w:tc>
           <w:tcPr>
-            <w:tcW w:w="2143" w:type="dxa"/>
+            <w:tcW w:w="2153" w:type="dxa"/>
           </w:tcPr>
           <w:p>
             <w:pPr>
@@ -3081,7 +3005,7 @@
         </w:tc>
         <w:tc>
           <w:tcPr>
-            <w:tcW w:w="1943" w:type="dxa"/>
+            <w:tcW w:w="1984" w:type="dxa"/>
           </w:tcPr>
           <w:p>
             <w:pPr>
@@ -3101,7 +3025,7 @@
         </w:tc>
         <w:tc>
           <w:tcPr>
-            <w:tcW w:w="1675" w:type="dxa"/>
+            <w:tcW w:w="1401" w:type="dxa"/>
           </w:tcPr>
           <w:p>
             <w:pPr>
@@ -3150,7 +3074,7 @@
       <w:tr>
         <w:tc>
           <w:tcPr>
-            <w:tcW w:w="665" w:type="dxa"/>
+            <w:tcW w:w="649" w:type="dxa"/>
           </w:tcPr>
           <w:p>
             <w:pPr>
@@ -3172,7 +3096,7 @@
         </w:tc>
         <w:tc>
           <w:tcPr>
-            <w:tcW w:w="2143" w:type="dxa"/>
+            <w:tcW w:w="2153" w:type="dxa"/>
           </w:tcPr>
           <w:p>
             <w:pPr>
@@ -3226,7 +3150,7 @@
         </w:tc>
         <w:tc>
           <w:tcPr>
-            <w:tcW w:w="1943" w:type="dxa"/>
+            <w:tcW w:w="1984" w:type="dxa"/>
           </w:tcPr>
           <w:p>
             <w:pPr>
@@ -3246,7 +3170,7 @@
         </w:tc>
         <w:tc>
           <w:tcPr>
-            <w:tcW w:w="1675" w:type="dxa"/>
+            <w:tcW w:w="1401" w:type="dxa"/>
           </w:tcPr>
           <w:p>
             <w:pPr>
@@ -3297,7 +3221,7 @@
     <w:sectPr>
       <w:footerReference w:type="default" r:id="rId9"/>
       <w:pgSz w:w="12240" w:h="15840"/>
-      <w:pgMar w:top="1440" w:right="1440" w:bottom="1440" w:left="1440" w:header="720" w:footer="720" w:gutter="0"/>
+      <w:pgMar w:top="1418" w:right="1134" w:bottom="1418" w:left="1985" w:header="720" w:footer="720" w:gutter="0"/>
       <w:pgNumType w:start="1"/>
       <w:cols w:space="720"/>
       <w:docGrid w:linePitch="360"/>
@@ -3385,7 +3309,7 @@
             <w:sz w:val="24"/>
             <w:szCs w:val="24"/>
           </w:rPr>
-          <w:t>5</w:t>
+          <w:t>2</w:t>
         </w:r>
         <w:r>
           <w:rPr>
@@ -5948,7 +5872,7 @@
 </file>
 
 <file path=customXml/itemProps1.xml><?xml version="1.0" encoding="utf-8"?>
-<ds:datastoreItem xmlns:ds="http://schemas.openxmlformats.org/officeDocument/2006/customXml" ds:itemID="{F4D5AE6A-4BB9-4ABD-B4B7-BB4E6CB2E3E4}">
+<ds:datastoreItem xmlns:ds="http://schemas.openxmlformats.org/officeDocument/2006/customXml" ds:itemID="{2884DC38-BFDC-4808-BED2-B0EA6ED37C18}">
   <ds:schemaRefs>
     <ds:schemaRef ds:uri="http://schemas.openxmlformats.org/officeDocument/2006/bibliography"/>
   </ds:schemaRefs>

</xml_diff>

<commit_message>
Report No1 complete Patch 1.1
Đã chỉnh kích thước page, font
</commit_message>
<xml_diff>
--- a/REPORT NO1.docx
+++ b/REPORT NO1.docx
@@ -175,6 +175,13 @@
         </w:rPr>
         <w:t>Team 11</w:t>
       </w:r>
+    </w:p>
+    <w:p>
+      <w:pPr>
+        <w:rPr>
+          <w:b/>
+        </w:rPr>
+      </w:pPr>
     </w:p>
     <w:p>
       <w:pPr>
@@ -1145,26 +1152,39 @@
     <w:p>
       <w:pPr>
         <w:rPr>
+          <w:b/>
+        </w:rPr>
+      </w:pPr>
+    </w:p>
+    <w:p>
+      <w:pPr>
+        <w:rPr>
+          <w:b/>
+        </w:rPr>
+      </w:pPr>
+    </w:p>
+    <w:p>
+      <w:pPr>
+        <w:rPr>
+          <w:iCs/>
+          <w:sz w:val="32"/>
+          <w:szCs w:val="32"/>
+        </w:rPr>
+      </w:pPr>
+      <w:bookmarkStart w:id="0" w:name="_Toc419308678"/>
+      <w:r>
+        <w:rPr>
           <w:rStyle w:val="SubtleEmphasis"/>
           <w:i w:val="0"/>
+          <w:color w:val="auto"/>
           <w:sz w:val="32"/>
           <w:szCs w:val="32"/>
         </w:rPr>
-      </w:pPr>
-      <w:bookmarkStart w:id="0" w:name="_Toc419308678"/>
-      <w:r>
-        <w:rPr>
-          <w:rStyle w:val="SubtleEmphasis"/>
-          <w:i w:val="0"/>
-          <w:sz w:val="32"/>
-          <w:szCs w:val="32"/>
-        </w:rPr>
         <w:lastRenderedPageBreak/>
         <w:t>1. Project Information</w:t>
       </w:r>
       <w:bookmarkEnd w:id="0"/>
     </w:p>
-    <w:p/>
     <w:p>
       <w:pPr>
         <w:pStyle w:val="ListParagraph"/>
@@ -1328,43 +1348,44 @@
     <w:p>
       <w:pPr>
         <w:rPr>
+          <w:iCs/>
+          <w:sz w:val="32"/>
+          <w:szCs w:val="32"/>
+        </w:rPr>
+      </w:pPr>
+      <w:bookmarkStart w:id="1" w:name="_Toc419308679"/>
+      <w:r>
+        <w:rPr>
           <w:rStyle w:val="SubtleEmphasis"/>
           <w:i w:val="0"/>
+          <w:color w:val="auto"/>
           <w:sz w:val="32"/>
           <w:szCs w:val="32"/>
         </w:rPr>
-      </w:pPr>
-      <w:bookmarkStart w:id="1" w:name="_Toc419308679"/>
+        <w:t>2</w:t>
+      </w:r>
       <w:r>
         <w:rPr>
           <w:rStyle w:val="SubtleEmphasis"/>
           <w:i w:val="0"/>
+          <w:color w:val="auto"/>
           <w:sz w:val="32"/>
           <w:szCs w:val="32"/>
         </w:rPr>
-        <w:t>2</w:t>
+        <w:t xml:space="preserve">. </w:t>
       </w:r>
       <w:r>
         <w:rPr>
           <w:rStyle w:val="SubtleEmphasis"/>
           <w:i w:val="0"/>
+          <w:color w:val="auto"/>
           <w:sz w:val="32"/>
           <w:szCs w:val="32"/>
         </w:rPr>
-        <w:t xml:space="preserve">. </w:t>
-      </w:r>
-      <w:r>
-        <w:rPr>
-          <w:rStyle w:val="SubtleEmphasis"/>
-          <w:i w:val="0"/>
-          <w:sz w:val="32"/>
-          <w:szCs w:val="32"/>
-        </w:rPr>
         <w:t>Introduction:</w:t>
       </w:r>
       <w:bookmarkEnd w:id="1"/>
     </w:p>
-    <w:p/>
     <w:p>
       <w:pPr>
         <w:rPr>
@@ -1542,12 +1563,12 @@
         <w:t>Real time in discussion</w:t>
       </w:r>
     </w:p>
-    <w:p/>
     <w:p>
       <w:pPr>
         <w:rPr>
           <w:rStyle w:val="SubtleEmphasis"/>
           <w:i w:val="0"/>
+          <w:color w:val="auto"/>
           <w:sz w:val="32"/>
           <w:szCs w:val="32"/>
         </w:rPr>
@@ -1557,6 +1578,7 @@
         <w:rPr>
           <w:rStyle w:val="SubtleEmphasis"/>
           <w:i w:val="0"/>
+          <w:color w:val="auto"/>
           <w:sz w:val="32"/>
           <w:szCs w:val="32"/>
         </w:rPr>
@@ -1674,12 +1696,12 @@
         <w:t xml:space="preserve"> is a Q&amp;A websites for IT people who are the professional and enthusiasm people. They can post a thread and wait their response from a lot of experienced people.</w:t>
       </w:r>
     </w:p>
-    <w:p/>
     <w:p>
       <w:pPr>
         <w:rPr>
           <w:rStyle w:val="SubtleEmphasis"/>
           <w:i w:val="0"/>
+          <w:color w:val="auto"/>
           <w:sz w:val="32"/>
           <w:szCs w:val="32"/>
         </w:rPr>
@@ -1689,71 +1711,159 @@
         <w:rPr>
           <w:rStyle w:val="SubtleEmphasis"/>
           <w:i w:val="0"/>
+          <w:color w:val="auto"/>
           <w:sz w:val="32"/>
           <w:szCs w:val="32"/>
         </w:rPr>
+        <w:t>4. Problem Definition</w:t>
+      </w:r>
+      <w:bookmarkEnd w:id="3"/>
+    </w:p>
+    <w:p>
+      <w:pPr>
+        <w:rPr>
+          <w:sz w:val="24"/>
+          <w:szCs w:val="24"/>
+        </w:rPr>
+      </w:pPr>
+      <w:r>
+        <w:rPr>
+          <w:sz w:val="24"/>
+          <w:szCs w:val="24"/>
+        </w:rPr>
+        <w:t>Most of Q&amp;A problems are about the rewards of their good contribution</w:t>
+      </w:r>
+      <w:r>
+        <w:rPr>
+          <w:sz w:val="24"/>
+          <w:szCs w:val="24"/>
+        </w:rPr>
+        <w:t>s</w:t>
+      </w:r>
+      <w:r>
+        <w:rPr>
+          <w:sz w:val="24"/>
+          <w:szCs w:val="24"/>
+        </w:rPr>
+        <w:t xml:space="preserve">. </w:t>
+      </w:r>
+      <w:r>
+        <w:rPr>
+          <w:sz w:val="24"/>
+          <w:szCs w:val="24"/>
+        </w:rPr>
+        <w:t>Somebody complained they should deserve better.</w:t>
+      </w:r>
+    </w:p>
+    <w:p>
+      <w:pPr>
+        <w:rPr>
+          <w:sz w:val="24"/>
+          <w:szCs w:val="24"/>
+        </w:rPr>
+      </w:pPr>
+      <w:r>
+        <w:rPr>
+          <w:sz w:val="24"/>
+          <w:szCs w:val="24"/>
+        </w:rPr>
+        <w:t xml:space="preserve">About </w:t>
+      </w:r>
+      <w:proofErr w:type="spellStart"/>
+      <w:r>
+        <w:rPr>
+          <w:sz w:val="24"/>
+          <w:szCs w:val="24"/>
+        </w:rPr>
+        <w:t>Quora</w:t>
+      </w:r>
+      <w:proofErr w:type="spellEnd"/>
+      <w:r>
+        <w:rPr>
+          <w:sz w:val="24"/>
+          <w:szCs w:val="24"/>
+        </w:rPr>
+        <w:t xml:space="preserve">, the problem lately happened is about </w:t>
+      </w:r>
+      <w:proofErr w:type="spellStart"/>
+      <w:r>
+        <w:rPr>
+          <w:sz w:val="24"/>
+          <w:szCs w:val="24"/>
+        </w:rPr>
+        <w:t>Quora’s</w:t>
+      </w:r>
+      <w:proofErr w:type="spellEnd"/>
+      <w:r>
+        <w:rPr>
+          <w:sz w:val="24"/>
+          <w:szCs w:val="24"/>
+        </w:rPr>
+        <w:t xml:space="preserve"> misogyny, it’s known as woman’s answers are not recommended. Their answers are instant </w:t>
+      </w:r>
+      <w:proofErr w:type="spellStart"/>
+      <w:r>
+        <w:rPr>
+          <w:sz w:val="24"/>
+          <w:szCs w:val="24"/>
+        </w:rPr>
+        <w:t>downvoted</w:t>
+      </w:r>
+      <w:proofErr w:type="spellEnd"/>
+      <w:r>
+        <w:rPr>
+          <w:sz w:val="24"/>
+          <w:szCs w:val="24"/>
+        </w:rPr>
+        <w:t xml:space="preserve"> in the questions and deserve </w:t>
+      </w:r>
+      <w:proofErr w:type="gramStart"/>
+      <w:r>
+        <w:rPr>
+          <w:sz w:val="24"/>
+          <w:szCs w:val="24"/>
+        </w:rPr>
+        <w:t>a penalties</w:t>
+      </w:r>
+      <w:proofErr w:type="gramEnd"/>
+      <w:r>
+        <w:rPr>
+          <w:sz w:val="24"/>
+          <w:szCs w:val="24"/>
+        </w:rPr>
+        <w:t xml:space="preserve"> for that.</w:t>
+      </w:r>
+    </w:p>
+    <w:p>
+      <w:pPr>
+        <w:rPr>
+          <w:sz w:val="24"/>
+          <w:szCs w:val="24"/>
+        </w:rPr>
+      </w:pPr>
+      <w:r>
+        <w:rPr>
+          <w:sz w:val="24"/>
+          <w:szCs w:val="24"/>
+        </w:rPr>
         <w:lastRenderedPageBreak/>
-        <w:t>4. Problem Definition</w:t>
-      </w:r>
-      <w:bookmarkEnd w:id="3"/>
-    </w:p>
-    <w:p>
-      <w:pPr>
-        <w:rPr>
-          <w:sz w:val="24"/>
-          <w:szCs w:val="24"/>
-        </w:rPr>
-      </w:pPr>
-      <w:r>
-        <w:rPr>
-          <w:sz w:val="24"/>
-          <w:szCs w:val="24"/>
-        </w:rPr>
-        <w:t>Most of Q&amp;A problems are about the rewards of their good contribution</w:t>
-      </w:r>
-      <w:r>
-        <w:rPr>
-          <w:sz w:val="24"/>
-          <w:szCs w:val="24"/>
-        </w:rPr>
-        <w:t>s</w:t>
-      </w:r>
-      <w:r>
-        <w:rPr>
-          <w:sz w:val="24"/>
-          <w:szCs w:val="24"/>
-        </w:rPr>
-        <w:t xml:space="preserve">. </w:t>
-      </w:r>
-      <w:r>
-        <w:rPr>
-          <w:sz w:val="24"/>
-          <w:szCs w:val="24"/>
-        </w:rPr>
-        <w:t>Somebody complained they should deserve better.</w:t>
-      </w:r>
-    </w:p>
-    <w:p>
-      <w:pPr>
-        <w:rPr>
-          <w:sz w:val="24"/>
-          <w:szCs w:val="24"/>
-        </w:rPr>
-      </w:pPr>
-      <w:r>
-        <w:rPr>
-          <w:sz w:val="24"/>
-          <w:szCs w:val="24"/>
-        </w:rPr>
-        <w:t xml:space="preserve">About </w:t>
-      </w:r>
+        <w:t>Yahoo! Answer is where people can talk freely. Their answers to the questions sometimes are not recommended about the question but no one operates those spams.</w:t>
+      </w:r>
+    </w:p>
+    <w:p>
+      <w:pPr>
+        <w:rPr>
+          <w:sz w:val="24"/>
+          <w:szCs w:val="24"/>
+        </w:rPr>
+      </w:pPr>
       <w:proofErr w:type="spellStart"/>
       <w:r>
         <w:rPr>
           <w:sz w:val="24"/>
           <w:szCs w:val="24"/>
         </w:rPr>
-        <w:t>Quora</w:t>
+        <w:t>StackOverFlow</w:t>
       </w:r>
       <w:proofErr w:type="spellEnd"/>
       <w:r>
@@ -1761,100 +1871,6 @@
           <w:sz w:val="24"/>
           <w:szCs w:val="24"/>
         </w:rPr>
-        <w:t xml:space="preserve">, the problem lately happened is about </w:t>
-      </w:r>
-      <w:proofErr w:type="spellStart"/>
-      <w:r>
-        <w:rPr>
-          <w:sz w:val="24"/>
-          <w:szCs w:val="24"/>
-        </w:rPr>
-        <w:t>Quora’s</w:t>
-      </w:r>
-      <w:proofErr w:type="spellEnd"/>
-      <w:r>
-        <w:rPr>
-          <w:sz w:val="24"/>
-          <w:szCs w:val="24"/>
-        </w:rPr>
-        <w:t xml:space="preserve"> misogyny, it’s known as woman’s answers are not recommended. Their answers are instant </w:t>
-      </w:r>
-      <w:proofErr w:type="spellStart"/>
-      <w:r>
-        <w:rPr>
-          <w:sz w:val="24"/>
-          <w:szCs w:val="24"/>
-        </w:rPr>
-        <w:t>downvoted</w:t>
-      </w:r>
-      <w:proofErr w:type="spellEnd"/>
-      <w:r>
-        <w:rPr>
-          <w:sz w:val="24"/>
-          <w:szCs w:val="24"/>
-        </w:rPr>
-        <w:t xml:space="preserve"> in the questions and deserve </w:t>
-      </w:r>
-      <w:proofErr w:type="gramStart"/>
-      <w:r>
-        <w:rPr>
-          <w:sz w:val="24"/>
-          <w:szCs w:val="24"/>
-        </w:rPr>
-        <w:t>a penalties</w:t>
-      </w:r>
-      <w:proofErr w:type="gramEnd"/>
-      <w:r>
-        <w:rPr>
-          <w:sz w:val="24"/>
-          <w:szCs w:val="24"/>
-        </w:rPr>
-        <w:t xml:space="preserve"> for that.</w:t>
-      </w:r>
-    </w:p>
-    <w:p>
-      <w:pPr>
-        <w:rPr>
-          <w:sz w:val="24"/>
-          <w:szCs w:val="24"/>
-        </w:rPr>
-      </w:pPr>
-      <w:r>
-        <w:rPr>
-          <w:sz w:val="24"/>
-          <w:szCs w:val="24"/>
-        </w:rPr>
-        <w:t xml:space="preserve">Yahoo! Answer is where people can talk freely. Their answers to the questions sometimes are not recommended about the question but no one operates </w:t>
-      </w:r>
-      <w:r>
-        <w:rPr>
-          <w:sz w:val="24"/>
-          <w:szCs w:val="24"/>
-        </w:rPr>
-        <w:t>those spams.</w:t>
-      </w:r>
-    </w:p>
-    <w:p>
-      <w:pPr>
-        <w:rPr>
-          <w:sz w:val="24"/>
-          <w:szCs w:val="24"/>
-        </w:rPr>
-      </w:pPr>
-      <w:proofErr w:type="spellStart"/>
-      <w:r>
-        <w:rPr>
-          <w:sz w:val="24"/>
-          <w:szCs w:val="24"/>
-        </w:rPr>
-        <w:t>StackOverFlow</w:t>
-      </w:r>
-      <w:proofErr w:type="spellEnd"/>
-      <w:r>
-        <w:rPr>
-          <w:sz w:val="24"/>
-          <w:szCs w:val="24"/>
-        </w:rPr>
         <w:t xml:space="preserve"> is told </w:t>
       </w:r>
       <w:r>
@@ -1864,20 +1880,13 @@
         </w:rPr>
         <w:t>that the reputation should be deleted. Most of users do not need it these days.</w:t>
       </w:r>
-    </w:p>
-    <w:p>
-      <w:pPr>
-        <w:rPr>
-          <w:sz w:val="24"/>
-          <w:szCs w:val="24"/>
-        </w:rPr>
-      </w:pPr>
     </w:p>
     <w:p>
       <w:pPr>
         <w:rPr>
           <w:rStyle w:val="SubtleEmphasis"/>
           <w:i w:val="0"/>
+          <w:color w:val="auto"/>
           <w:sz w:val="32"/>
           <w:szCs w:val="32"/>
         </w:rPr>
@@ -1887,6 +1896,7 @@
         <w:rPr>
           <w:rStyle w:val="SubtleEmphasis"/>
           <w:i w:val="0"/>
+          <w:color w:val="auto"/>
           <w:sz w:val="32"/>
           <w:szCs w:val="32"/>
         </w:rPr>
@@ -1926,6 +1936,7 @@
         <w:rPr>
           <w:rStyle w:val="SubtleEmphasis"/>
           <w:i w:val="0"/>
+          <w:color w:val="auto"/>
           <w:sz w:val="28"/>
           <w:szCs w:val="28"/>
         </w:rPr>
@@ -1938,6 +1949,7 @@
         <w:rPr>
           <w:rStyle w:val="SubtleEmphasis"/>
           <w:i w:val="0"/>
+          <w:color w:val="auto"/>
           <w:sz w:val="28"/>
           <w:szCs w:val="28"/>
         </w:rPr>
@@ -1954,7 +1966,6 @@
         </w:numPr>
         <w:rPr>
           <w:iCs/>
-          <w:color w:val="808080" w:themeColor="text1" w:themeTint="7F"/>
           <w:sz w:val="28"/>
           <w:szCs w:val="28"/>
         </w:rPr>
@@ -1972,6 +1983,7 @@
         <w:rPr>
           <w:rStyle w:val="SubtleEmphasis"/>
           <w:i w:val="0"/>
+          <w:color w:val="auto"/>
           <w:sz w:val="28"/>
           <w:szCs w:val="28"/>
         </w:rPr>
@@ -1984,6 +1996,7 @@
         <w:rPr>
           <w:rStyle w:val="SubtleEmphasis"/>
           <w:i w:val="0"/>
+          <w:color w:val="auto"/>
           <w:sz w:val="28"/>
           <w:szCs w:val="28"/>
         </w:rPr>
@@ -2003,6 +2016,8 @@
           <w:szCs w:val="24"/>
         </w:rPr>
       </w:pPr>
+      <w:bookmarkStart w:id="7" w:name="_GoBack"/>
+      <w:bookmarkEnd w:id="7"/>
       <w:r>
         <w:rPr>
           <w:sz w:val="24"/>
@@ -2048,35 +2063,24 @@
     <w:p>
       <w:pPr>
         <w:rPr>
-          <w:sz w:val="24"/>
-          <w:szCs w:val="24"/>
-        </w:rPr>
-      </w:pPr>
-      <w:bookmarkStart w:id="7" w:name="_GoBack"/>
-      <w:bookmarkEnd w:id="7"/>
-    </w:p>
-    <w:p>
-      <w:pPr>
+          <w:iCs/>
+          <w:sz w:val="32"/>
+          <w:szCs w:val="32"/>
+        </w:rPr>
+      </w:pPr>
+      <w:bookmarkStart w:id="8" w:name="_Toc419308685"/>
+      <w:r>
         <w:rPr>
           <w:rStyle w:val="SubtleEmphasis"/>
           <w:i w:val="0"/>
+          <w:color w:val="auto"/>
           <w:sz w:val="32"/>
           <w:szCs w:val="32"/>
         </w:rPr>
-      </w:pPr>
-      <w:bookmarkStart w:id="8" w:name="_Toc419308685"/>
-      <w:r>
-        <w:rPr>
-          <w:rStyle w:val="SubtleEmphasis"/>
-          <w:i w:val="0"/>
-          <w:sz w:val="32"/>
-          <w:szCs w:val="32"/>
-        </w:rPr>
         <w:t>6. Functional Requirements</w:t>
       </w:r>
       <w:bookmarkEnd w:id="8"/>
     </w:p>
-    <w:p/>
     <w:p>
       <w:pPr>
         <w:rPr>
@@ -2131,6 +2135,13 @@
         </w:rPr>
         <w:t>Create classes</w:t>
       </w:r>
+      <w:r>
+        <w:rPr>
+          <w:sz w:val="24"/>
+          <w:szCs w:val="24"/>
+        </w:rPr>
+        <w:t>.</w:t>
+      </w:r>
     </w:p>
     <w:p>
       <w:pPr>
@@ -2166,6 +2177,13 @@
         </w:rPr>
         <w:t xml:space="preserve"> material</w:t>
       </w:r>
+      <w:r>
+        <w:rPr>
+          <w:sz w:val="24"/>
+          <w:szCs w:val="24"/>
+        </w:rPr>
+        <w:t>.</w:t>
+      </w:r>
     </w:p>
     <w:p>
       <w:pPr>
@@ -2183,8 +2201,14 @@
           <w:sz w:val="24"/>
           <w:szCs w:val="24"/>
         </w:rPr>
-        <w:lastRenderedPageBreak/>
         <w:t>Invite other teachers to answer questions in the classes</w:t>
+      </w:r>
+      <w:r>
+        <w:rPr>
+          <w:sz w:val="24"/>
+          <w:szCs w:val="24"/>
+        </w:rPr>
+        <w:t>.</w:t>
       </w:r>
     </w:p>
     <w:p>
@@ -2205,6 +2229,13 @@
         </w:rPr>
         <w:t>Invite students to join the discussion in a class</w:t>
       </w:r>
+      <w:r>
+        <w:rPr>
+          <w:sz w:val="24"/>
+          <w:szCs w:val="24"/>
+        </w:rPr>
+        <w:t>.</w:t>
+      </w:r>
     </w:p>
     <w:p>
       <w:pPr>
@@ -2224,6 +2255,13 @@
         </w:rPr>
         <w:t>Track students’ questions to see which topics a student is less known about</w:t>
       </w:r>
+      <w:r>
+        <w:rPr>
+          <w:sz w:val="24"/>
+          <w:szCs w:val="24"/>
+        </w:rPr>
+        <w:t>.</w:t>
+      </w:r>
     </w:p>
     <w:p>
       <w:pPr>
@@ -2236,6 +2274,7 @@
           <w:szCs w:val="24"/>
         </w:rPr>
       </w:pPr>
+      <w:proofErr w:type="gramStart"/>
       <w:r>
         <w:rPr>
           <w:sz w:val="24"/>
@@ -2243,6 +2282,14 @@
         </w:rPr>
         <w:t>Real time notification</w:t>
       </w:r>
+      <w:r>
+        <w:rPr>
+          <w:sz w:val="24"/>
+          <w:szCs w:val="24"/>
+        </w:rPr>
+        <w:t>.</w:t>
+      </w:r>
+      <w:proofErr w:type="gramEnd"/>
     </w:p>
     <w:p>
       <w:pPr>
@@ -2255,6 +2302,7 @@
           <w:szCs w:val="24"/>
         </w:rPr>
       </w:pPr>
+      <w:proofErr w:type="gramStart"/>
       <w:r>
         <w:rPr>
           <w:sz w:val="24"/>
@@ -2262,6 +2310,14 @@
         </w:rPr>
         <w:t>Real time in discussion</w:t>
       </w:r>
+      <w:r>
+        <w:rPr>
+          <w:sz w:val="24"/>
+          <w:szCs w:val="24"/>
+        </w:rPr>
+        <w:t>.</w:t>
+      </w:r>
+      <w:proofErr w:type="gramEnd"/>
     </w:p>
     <w:p>
       <w:pPr>
@@ -2302,6 +2358,13 @@
         </w:rPr>
         <w:t>Create a post: articles, questions, answer</w:t>
       </w:r>
+      <w:r>
+        <w:rPr>
+          <w:sz w:val="24"/>
+          <w:szCs w:val="24"/>
+        </w:rPr>
+        <w:t>.</w:t>
+      </w:r>
     </w:p>
     <w:p>
       <w:pPr>
@@ -2333,6 +2396,7 @@
           <w:szCs w:val="24"/>
         </w:rPr>
       </w:pPr>
+      <w:proofErr w:type="gramStart"/>
       <w:r>
         <w:rPr>
           <w:sz w:val="24"/>
@@ -2340,6 +2404,14 @@
         </w:rPr>
         <w:t>Real time notification</w:t>
       </w:r>
+      <w:r>
+        <w:rPr>
+          <w:sz w:val="24"/>
+          <w:szCs w:val="24"/>
+        </w:rPr>
+        <w:t>.</w:t>
+      </w:r>
+      <w:proofErr w:type="gramEnd"/>
     </w:p>
     <w:p>
       <w:pPr>
@@ -2352,6 +2424,7 @@
           <w:szCs w:val="24"/>
         </w:rPr>
       </w:pPr>
+      <w:proofErr w:type="gramStart"/>
       <w:r>
         <w:rPr>
           <w:sz w:val="24"/>
@@ -2359,6 +2432,14 @@
         </w:rPr>
         <w:t>Real time in discussion</w:t>
       </w:r>
+      <w:r>
+        <w:rPr>
+          <w:sz w:val="24"/>
+          <w:szCs w:val="24"/>
+        </w:rPr>
+        <w:t>.</w:t>
+      </w:r>
+      <w:proofErr w:type="gramEnd"/>
     </w:p>
     <w:p>
       <w:pPr>
@@ -2378,6 +2459,13 @@
         </w:rPr>
         <w:t>Follow a teacher</w:t>
       </w:r>
+      <w:r>
+        <w:rPr>
+          <w:sz w:val="24"/>
+          <w:szCs w:val="24"/>
+        </w:rPr>
+        <w:t>.</w:t>
+      </w:r>
     </w:p>
     <w:p>
       <w:pPr>
@@ -2395,6 +2483,7 @@
           <w:sz w:val="24"/>
           <w:szCs w:val="24"/>
         </w:rPr>
+        <w:lastRenderedPageBreak/>
         <w:t>Send a request to join in a teacher’s class.</w:t>
       </w:r>
     </w:p>
@@ -2435,37 +2524,34 @@
         </w:rPr>
         <w:t>Suggest related posts</w:t>
       </w:r>
-    </w:p>
-    <w:p/>
-    <w:p/>
-    <w:p>
-      <w:pPr>
+      <w:r>
+        <w:rPr>
+          <w:sz w:val="24"/>
+          <w:szCs w:val="24"/>
+        </w:rPr>
+        <w:t>.</w:t>
+      </w:r>
+    </w:p>
+    <w:p>
+      <w:pPr>
+        <w:rPr>
+          <w:iCs/>
+          <w:sz w:val="32"/>
+          <w:szCs w:val="32"/>
+        </w:rPr>
+      </w:pPr>
+      <w:bookmarkStart w:id="9" w:name="_Toc419308686"/>
+      <w:r>
         <w:rPr>
           <w:rStyle w:val="SubtleEmphasis"/>
           <w:i w:val="0"/>
+          <w:color w:val="auto"/>
           <w:sz w:val="32"/>
           <w:szCs w:val="32"/>
         </w:rPr>
-      </w:pPr>
-      <w:bookmarkStart w:id="9" w:name="_Toc419308686"/>
-      <w:r>
-        <w:rPr>
-          <w:rStyle w:val="SubtleEmphasis"/>
-          <w:i w:val="0"/>
-          <w:sz w:val="32"/>
-          <w:szCs w:val="32"/>
-        </w:rPr>
         <w:t>7. Role and Responsibility</w:t>
       </w:r>
       <w:bookmarkEnd w:id="9"/>
-    </w:p>
-    <w:p>
-      <w:pPr>
-        <w:rPr>
-          <w:sz w:val="24"/>
-          <w:szCs w:val="24"/>
-        </w:rPr>
-      </w:pPr>
     </w:p>
     <w:tbl>
       <w:tblPr>
@@ -2474,10 +2560,10 @@
         <w:tblLook w:val="04A0" w:firstRow="1" w:lastRow="0" w:firstColumn="1" w:lastColumn="0" w:noHBand="0" w:noVBand="1"/>
       </w:tblPr>
       <w:tblGrid>
-        <w:gridCol w:w="665"/>
-        <w:gridCol w:w="2143"/>
-        <w:gridCol w:w="1943"/>
-        <w:gridCol w:w="1675"/>
+        <w:gridCol w:w="632"/>
+        <w:gridCol w:w="1878"/>
+        <w:gridCol w:w="1781"/>
+        <w:gridCol w:w="1563"/>
         <w:gridCol w:w="3150"/>
       </w:tblGrid>
       <w:tr>
@@ -3333,8 +3419,8 @@
     <w:p/>
     <w:sectPr>
       <w:footerReference w:type="default" r:id="rId9"/>
-      <w:pgSz w:w="12240" w:h="15840"/>
-      <w:pgMar w:top="1440" w:right="1440" w:bottom="1440" w:left="1440" w:header="720" w:footer="720" w:gutter="0"/>
+      <w:pgSz w:w="11907" w:h="16839" w:code="9"/>
+      <w:pgMar w:top="1418" w:right="1134" w:bottom="1418" w:left="1985" w:header="720" w:footer="720" w:gutter="0"/>
       <w:pgNumType w:start="1"/>
       <w:cols w:space="720"/>
       <w:docGrid w:linePitch="360"/>
@@ -3422,7 +3508,7 @@
             <w:sz w:val="24"/>
             <w:szCs w:val="24"/>
           </w:rPr>
-          <w:t>5</w:t>
+          <w:t>4</w:t>
         </w:r>
         <w:r>
           <w:rPr>
@@ -5988,7 +6074,7 @@
 </file>
 
 <file path=customXml/itemProps1.xml><?xml version="1.0" encoding="utf-8"?>
-<ds:datastoreItem xmlns:ds="http://schemas.openxmlformats.org/officeDocument/2006/customXml" ds:itemID="{94E0FD57-51A4-4471-B0B6-3DE120CA83FE}">
+<ds:datastoreItem xmlns:ds="http://schemas.openxmlformats.org/officeDocument/2006/customXml" ds:itemID="{0004C5CB-FACC-4E9A-9F6A-34368E0F1076}">
   <ds:schemaRefs>
     <ds:schemaRef ds:uri="http://schemas.openxmlformats.org/officeDocument/2006/bibliography"/>
   </ds:schemaRefs>

</xml_diff>

<commit_message>
Report No1 complete Patch 1.2
Edit Font
</commit_message>
<xml_diff>
--- a/REPORT NO1.docx
+++ b/REPORT NO1.docx
@@ -1166,6 +1166,7 @@
     <w:p>
       <w:pPr>
         <w:rPr>
+          <w:b/>
           <w:iCs/>
           <w:sz w:val="32"/>
           <w:szCs w:val="32"/>
@@ -1175,6 +1176,7 @@
       <w:r>
         <w:rPr>
           <w:rStyle w:val="SubtleEmphasis"/>
+          <w:b/>
           <w:i w:val="0"/>
           <w:color w:val="auto"/>
           <w:sz w:val="32"/>
@@ -1348,6 +1350,7 @@
     <w:p>
       <w:pPr>
         <w:rPr>
+          <w:b/>
           <w:iCs/>
           <w:sz w:val="32"/>
           <w:szCs w:val="32"/>
@@ -1357,6 +1360,7 @@
       <w:r>
         <w:rPr>
           <w:rStyle w:val="SubtleEmphasis"/>
+          <w:b/>
           <w:i w:val="0"/>
           <w:color w:val="auto"/>
           <w:sz w:val="32"/>
@@ -1367,6 +1371,7 @@
       <w:r>
         <w:rPr>
           <w:rStyle w:val="SubtleEmphasis"/>
+          <w:b/>
           <w:i w:val="0"/>
           <w:color w:val="auto"/>
           <w:sz w:val="32"/>
@@ -1377,6 +1382,7 @@
       <w:r>
         <w:rPr>
           <w:rStyle w:val="SubtleEmphasis"/>
+          <w:b/>
           <w:i w:val="0"/>
           <w:color w:val="auto"/>
           <w:sz w:val="32"/>
@@ -1567,6 +1573,7 @@
       <w:pPr>
         <w:rPr>
           <w:rStyle w:val="SubtleEmphasis"/>
+          <w:b/>
           <w:i w:val="0"/>
           <w:color w:val="auto"/>
           <w:sz w:val="32"/>
@@ -1577,6 +1584,7 @@
       <w:r>
         <w:rPr>
           <w:rStyle w:val="SubtleEmphasis"/>
+          <w:b/>
           <w:i w:val="0"/>
           <w:color w:val="auto"/>
           <w:sz w:val="32"/>
@@ -1700,6 +1708,7 @@
       <w:pPr>
         <w:rPr>
           <w:rStyle w:val="SubtleEmphasis"/>
+          <w:b/>
           <w:i w:val="0"/>
           <w:color w:val="auto"/>
           <w:sz w:val="32"/>
@@ -1710,6 +1719,7 @@
       <w:r>
         <w:rPr>
           <w:rStyle w:val="SubtleEmphasis"/>
+          <w:b/>
           <w:i w:val="0"/>
           <w:color w:val="auto"/>
           <w:sz w:val="32"/>
@@ -1885,6 +1895,7 @@
       <w:pPr>
         <w:rPr>
           <w:rStyle w:val="SubtleEmphasis"/>
+          <w:b/>
           <w:i w:val="0"/>
           <w:color w:val="auto"/>
           <w:sz w:val="32"/>
@@ -1895,6 +1906,7 @@
       <w:r>
         <w:rPr>
           <w:rStyle w:val="SubtleEmphasis"/>
+          <w:b/>
           <w:i w:val="0"/>
           <w:color w:val="auto"/>
           <w:sz w:val="32"/>
@@ -1935,6 +1947,7 @@
       <w:pPr>
         <w:rPr>
           <w:rStyle w:val="SubtleEmphasis"/>
+          <w:b/>
           <w:i w:val="0"/>
           <w:color w:val="auto"/>
           <w:sz w:val="28"/>
@@ -1948,6 +1961,7 @@
       <w:r>
         <w:rPr>
           <w:rStyle w:val="SubtleEmphasis"/>
+          <w:b/>
           <w:i w:val="0"/>
           <w:color w:val="auto"/>
           <w:sz w:val="28"/>
@@ -1982,6 +1996,7 @@
       <w:pPr>
         <w:rPr>
           <w:rStyle w:val="SubtleEmphasis"/>
+          <w:b/>
           <w:i w:val="0"/>
           <w:color w:val="auto"/>
           <w:sz w:val="28"/>
@@ -1995,6 +2010,7 @@
       <w:r>
         <w:rPr>
           <w:rStyle w:val="SubtleEmphasis"/>
+          <w:b/>
           <w:i w:val="0"/>
           <w:color w:val="auto"/>
           <w:sz w:val="28"/>
@@ -2016,8 +2032,6 @@
           <w:szCs w:val="24"/>
         </w:rPr>
       </w:pPr>
-      <w:bookmarkStart w:id="7" w:name="_GoBack"/>
-      <w:bookmarkEnd w:id="7"/>
       <w:r>
         <w:rPr>
           <w:sz w:val="24"/>
@@ -2063,15 +2077,17 @@
     <w:p>
       <w:pPr>
         <w:rPr>
+          <w:b/>
           <w:iCs/>
           <w:sz w:val="32"/>
           <w:szCs w:val="32"/>
         </w:rPr>
       </w:pPr>
-      <w:bookmarkStart w:id="8" w:name="_Toc419308685"/>
+      <w:bookmarkStart w:id="7" w:name="_Toc419308685"/>
       <w:r>
         <w:rPr>
           <w:rStyle w:val="SubtleEmphasis"/>
+          <w:b/>
           <w:i w:val="0"/>
           <w:color w:val="auto"/>
           <w:sz w:val="32"/>
@@ -2079,7 +2095,7 @@
         </w:rPr>
         <w:t>6. Functional Requirements</w:t>
       </w:r>
-      <w:bookmarkEnd w:id="8"/>
+      <w:bookmarkEnd w:id="7"/>
     </w:p>
     <w:p>
       <w:pPr>
@@ -2531,10 +2547,13 @@
         </w:rPr>
         <w:t>.</w:t>
       </w:r>
-    </w:p>
-    <w:p>
-      <w:pPr>
-        <w:rPr>
+      <w:bookmarkStart w:id="8" w:name="_GoBack"/>
+      <w:bookmarkEnd w:id="8"/>
+    </w:p>
+    <w:p>
+      <w:pPr>
+        <w:rPr>
+          <w:b/>
           <w:iCs/>
           <w:sz w:val="32"/>
           <w:szCs w:val="32"/>
@@ -2544,6 +2563,7 @@
       <w:r>
         <w:rPr>
           <w:rStyle w:val="SubtleEmphasis"/>
+          <w:b/>
           <w:i w:val="0"/>
           <w:color w:val="auto"/>
           <w:sz w:val="32"/>
@@ -3508,7 +3528,7 @@
             <w:sz w:val="24"/>
             <w:szCs w:val="24"/>
           </w:rPr>
-          <w:t>4</w:t>
+          <w:t>5</w:t>
         </w:r>
         <w:r>
           <w:rPr>
@@ -6074,7 +6094,7 @@
 </file>
 
 <file path=customXml/itemProps1.xml><?xml version="1.0" encoding="utf-8"?>
-<ds:datastoreItem xmlns:ds="http://schemas.openxmlformats.org/officeDocument/2006/customXml" ds:itemID="{0004C5CB-FACC-4E9A-9F6A-34368E0F1076}">
+<ds:datastoreItem xmlns:ds="http://schemas.openxmlformats.org/officeDocument/2006/customXml" ds:itemID="{2918C138-2C8A-4DCE-9FDE-3F7308C0A99B}">
   <ds:schemaRefs>
     <ds:schemaRef ds:uri="http://schemas.openxmlformats.org/officeDocument/2006/bibliography"/>
   </ds:schemaRefs>

</xml_diff>

<commit_message>
Report 1 fix spelling, format
</commit_message>
<xml_diff>
--- a/REPORT NO1.docx
+++ b/REPORT NO1.docx
@@ -1394,6 +1394,7 @@
     </w:p>
     <w:p>
       <w:pPr>
+        <w:jc w:val="both"/>
         <w:rPr>
           <w:sz w:val="24"/>
           <w:szCs w:val="24"/>
@@ -1465,6 +1466,7 @@
     </w:p>
     <w:p>
       <w:pPr>
+        <w:jc w:val="both"/>
         <w:rPr>
           <w:sz w:val="24"/>
           <w:szCs w:val="24"/>
@@ -1491,15 +1493,13 @@
         </w:rPr>
         <w:t xml:space="preserve"> </w:t>
       </w:r>
-      <w:proofErr w:type="spellStart"/>
-      <w:r>
-        <w:rPr>
-          <w:sz w:val="24"/>
-          <w:szCs w:val="24"/>
-        </w:rPr>
-        <w:t>Javascript</w:t>
-      </w:r>
-      <w:proofErr w:type="spellEnd"/>
+      <w:r>
+        <w:rPr>
+          <w:sz w:val="24"/>
+          <w:szCs w:val="24"/>
+        </w:rPr>
+        <w:t>JavaScript</w:t>
+      </w:r>
       <w:r>
         <w:rPr>
           <w:sz w:val="24"/>
@@ -1536,6 +1536,7 @@
           <w:ilvl w:val="0"/>
           <w:numId w:val="3"/>
         </w:numPr>
+        <w:jc w:val="both"/>
         <w:rPr>
           <w:sz w:val="24"/>
           <w:szCs w:val="24"/>
@@ -1556,6 +1557,7 @@
           <w:ilvl w:val="0"/>
           <w:numId w:val="3"/>
         </w:numPr>
+        <w:jc w:val="both"/>
         <w:rPr>
           <w:sz w:val="24"/>
           <w:szCs w:val="24"/>
@@ -1596,43 +1598,33 @@
     </w:p>
     <w:p>
       <w:pPr>
-        <w:rPr>
-          <w:sz w:val="24"/>
-          <w:szCs w:val="24"/>
-        </w:rPr>
-      </w:pPr>
-      <w:r>
-        <w:rPr>
-          <w:sz w:val="24"/>
-          <w:szCs w:val="24"/>
-        </w:rPr>
-        <w:t xml:space="preserve">There is a lot of popular Q&amp;A websites like </w:t>
-      </w:r>
-      <w:proofErr w:type="spellStart"/>
-      <w:r>
-        <w:rPr>
-          <w:sz w:val="24"/>
-          <w:szCs w:val="24"/>
-        </w:rPr>
-        <w:t>Quora</w:t>
-      </w:r>
-      <w:proofErr w:type="spellEnd"/>
-      <w:r>
-        <w:rPr>
-          <w:sz w:val="24"/>
-          <w:szCs w:val="24"/>
-        </w:rPr>
-        <w:t>, Yahoo! Answers</w:t>
-      </w:r>
-      <w:proofErr w:type="gramStart"/>
-      <w:r>
-        <w:rPr>
-          <w:sz w:val="24"/>
-          <w:szCs w:val="24"/>
-        </w:rPr>
-        <w:t>,…</w:t>
-      </w:r>
-      <w:proofErr w:type="gramEnd"/>
+        <w:jc w:val="both"/>
+        <w:rPr>
+          <w:sz w:val="24"/>
+          <w:szCs w:val="24"/>
+        </w:rPr>
+      </w:pPr>
+      <w:r>
+        <w:rPr>
+          <w:sz w:val="24"/>
+          <w:szCs w:val="24"/>
+        </w:rPr>
+        <w:t>There is a lot of popular Q&amp;A websites like Quora, Yahoo! Answers</w:t>
+      </w:r>
+      <w:r>
+        <w:rPr>
+          <w:sz w:val="24"/>
+          <w:szCs w:val="24"/>
+        </w:rPr>
+        <w:t>, Stack Overflow</w:t>
+      </w:r>
+      <w:r>
+        <w:rPr>
+          <w:sz w:val="24"/>
+          <w:szCs w:val="24"/>
+        </w:rPr>
+        <w:t>…</w:t>
+      </w:r>
       <w:r>
         <w:rPr>
           <w:sz w:val="24"/>
@@ -1643,30 +1635,23 @@
     </w:p>
     <w:p>
       <w:pPr>
-        <w:rPr>
-          <w:sz w:val="24"/>
-          <w:szCs w:val="24"/>
-        </w:rPr>
-      </w:pPr>
-      <w:proofErr w:type="spellStart"/>
-      <w:r>
-        <w:rPr>
-          <w:sz w:val="24"/>
-          <w:szCs w:val="24"/>
-        </w:rPr>
-        <w:t>Quora</w:t>
-      </w:r>
-      <w:proofErr w:type="spellEnd"/>
-      <w:r>
-        <w:rPr>
-          <w:sz w:val="24"/>
-          <w:szCs w:val="24"/>
-        </w:rPr>
-        <w:t xml:space="preserve"> is rated as the best Q&amp;A websites where you can find the answer for your question from real doctors, lawyers, chefs, engineers and more.</w:t>
-      </w:r>
-    </w:p>
-    <w:p>
-      <w:pPr>
+        <w:jc w:val="both"/>
+        <w:rPr>
+          <w:sz w:val="24"/>
+          <w:szCs w:val="24"/>
+        </w:rPr>
+      </w:pPr>
+      <w:r>
+        <w:rPr>
+          <w:sz w:val="24"/>
+          <w:szCs w:val="24"/>
+        </w:rPr>
+        <w:t>Quora is rated as the best Q&amp;A websites where you can find the answer for your question from real doctors, lawyers, chefs, engineers and more.</w:t>
+      </w:r>
+    </w:p>
+    <w:p>
+      <w:pPr>
+        <w:jc w:val="both"/>
         <w:rPr>
           <w:sz w:val="24"/>
           <w:szCs w:val="24"/>
@@ -1682,20 +1667,19 @@
     </w:p>
     <w:p>
       <w:pPr>
-        <w:rPr>
-          <w:sz w:val="24"/>
-          <w:szCs w:val="24"/>
-        </w:rPr>
-      </w:pPr>
-      <w:proofErr w:type="spellStart"/>
-      <w:r>
-        <w:rPr>
-          <w:sz w:val="24"/>
-          <w:szCs w:val="24"/>
-        </w:rPr>
-        <w:t>StackOverFlow</w:t>
-      </w:r>
-      <w:proofErr w:type="spellEnd"/>
+        <w:jc w:val="both"/>
+        <w:rPr>
+          <w:sz w:val="24"/>
+          <w:szCs w:val="24"/>
+        </w:rPr>
+      </w:pPr>
+      <w:r>
+        <w:rPr>
+          <w:sz w:val="24"/>
+          <w:szCs w:val="24"/>
+        </w:rPr>
+        <w:t>Stack Overflow</w:t>
+      </w:r>
       <w:r>
         <w:rPr>
           <w:sz w:val="24"/>
@@ -1731,6 +1715,7 @@
     </w:p>
     <w:p>
       <w:pPr>
+        <w:jc w:val="both"/>
         <w:rPr>
           <w:sz w:val="24"/>
           <w:szCs w:val="24"/>
@@ -1767,59 +1752,26 @@
     </w:p>
     <w:p>
       <w:pPr>
-        <w:rPr>
-          <w:sz w:val="24"/>
-          <w:szCs w:val="24"/>
-        </w:rPr>
-      </w:pPr>
-      <w:r>
-        <w:rPr>
-          <w:sz w:val="24"/>
-          <w:szCs w:val="24"/>
-        </w:rPr>
-        <w:t xml:space="preserve">About </w:t>
-      </w:r>
-      <w:proofErr w:type="spellStart"/>
-      <w:r>
-        <w:rPr>
-          <w:sz w:val="24"/>
-          <w:szCs w:val="24"/>
-        </w:rPr>
-        <w:t>Quora</w:t>
-      </w:r>
-      <w:proofErr w:type="spellEnd"/>
-      <w:r>
-        <w:rPr>
-          <w:sz w:val="24"/>
-          <w:szCs w:val="24"/>
-        </w:rPr>
-        <w:t xml:space="preserve">, the problem lately happened is about </w:t>
-      </w:r>
-      <w:proofErr w:type="spellStart"/>
-      <w:r>
-        <w:rPr>
-          <w:sz w:val="24"/>
-          <w:szCs w:val="24"/>
-        </w:rPr>
-        <w:t>Quora’s</w:t>
-      </w:r>
-      <w:proofErr w:type="spellEnd"/>
-      <w:r>
-        <w:rPr>
-          <w:sz w:val="24"/>
-          <w:szCs w:val="24"/>
-        </w:rPr>
-        <w:t xml:space="preserve"> misogyny, it’s known as woman’s answers are not recommended. Their answers are instant </w:t>
-      </w:r>
-      <w:proofErr w:type="spellStart"/>
-      <w:r>
-        <w:rPr>
-          <w:sz w:val="24"/>
-          <w:szCs w:val="24"/>
-        </w:rPr>
-        <w:t>downvoted</w:t>
-      </w:r>
-      <w:proofErr w:type="spellEnd"/>
+        <w:jc w:val="both"/>
+        <w:rPr>
+          <w:sz w:val="24"/>
+          <w:szCs w:val="24"/>
+        </w:rPr>
+      </w:pPr>
+      <w:r>
+        <w:rPr>
+          <w:sz w:val="24"/>
+          <w:szCs w:val="24"/>
+        </w:rPr>
+        <w:t xml:space="preserve">About Quora, the problem lately happened is about Quora’s misogyny, it’s known as woman’s answers are not recommended. Their answers are instant </w:t>
+      </w:r>
+      <w:r>
+        <w:rPr>
+          <w:sz w:val="24"/>
+          <w:szCs w:val="24"/>
+        </w:rPr>
+        <w:t>down voted</w:t>
+      </w:r>
       <w:r>
         <w:rPr>
           <w:sz w:val="24"/>
@@ -1827,15 +1779,13 @@
         </w:rPr>
         <w:t xml:space="preserve"> in the questions and deserve </w:t>
       </w:r>
-      <w:proofErr w:type="gramStart"/>
-      <w:r>
-        <w:rPr>
-          <w:sz w:val="24"/>
-          <w:szCs w:val="24"/>
-        </w:rPr>
-        <w:t>a penalties</w:t>
-      </w:r>
-      <w:proofErr w:type="gramEnd"/>
+      <w:r>
+        <w:rPr>
+          <w:sz w:val="24"/>
+          <w:szCs w:val="24"/>
+        </w:rPr>
+        <w:t>penalties</w:t>
+      </w:r>
       <w:r>
         <w:rPr>
           <w:sz w:val="24"/>
@@ -1846,6 +1796,7 @@
     </w:p>
     <w:p>
       <w:pPr>
+        <w:jc w:val="both"/>
         <w:rPr>
           <w:sz w:val="24"/>
           <w:szCs w:val="24"/>
@@ -1862,20 +1813,19 @@
     </w:p>
     <w:p>
       <w:pPr>
-        <w:rPr>
-          <w:sz w:val="24"/>
-          <w:szCs w:val="24"/>
-        </w:rPr>
-      </w:pPr>
-      <w:proofErr w:type="spellStart"/>
-      <w:r>
-        <w:rPr>
-          <w:sz w:val="24"/>
-          <w:szCs w:val="24"/>
-        </w:rPr>
-        <w:t>StackOverFlow</w:t>
-      </w:r>
-      <w:proofErr w:type="spellEnd"/>
+        <w:jc w:val="both"/>
+        <w:rPr>
+          <w:sz w:val="24"/>
+          <w:szCs w:val="24"/>
+        </w:rPr>
+      </w:pPr>
+      <w:r>
+        <w:rPr>
+          <w:sz w:val="24"/>
+          <w:szCs w:val="24"/>
+        </w:rPr>
+        <w:t>Stack Overflow</w:t>
+      </w:r>
       <w:r>
         <w:rPr>
           <w:sz w:val="24"/>
@@ -1893,6 +1843,7 @@
     </w:p>
     <w:p>
       <w:pPr>
+        <w:jc w:val="both"/>
         <w:rPr>
           <w:rStyle w:val="SubtleEmphasis"/>
           <w:b/>
@@ -1923,6 +1874,7 @@
           <w:ilvl w:val="0"/>
           <w:numId w:val="7"/>
         </w:numPr>
+        <w:jc w:val="both"/>
         <w:rPr>
           <w:sz w:val="24"/>
           <w:szCs w:val="24"/>
@@ -1945,6 +1897,7 @@
     </w:p>
     <w:p>
       <w:pPr>
+        <w:jc w:val="both"/>
         <w:rPr>
           <w:rStyle w:val="SubtleEmphasis"/>
           <w:b/>
@@ -1978,6 +1931,7 @@
           <w:ilvl w:val="0"/>
           <w:numId w:val="5"/>
         </w:numPr>
+        <w:jc w:val="both"/>
         <w:rPr>
           <w:iCs/>
           <w:sz w:val="28"/>
@@ -1994,6 +1948,7 @@
     </w:p>
     <w:p>
       <w:pPr>
+        <w:jc w:val="both"/>
         <w:rPr>
           <w:rStyle w:val="SubtleEmphasis"/>
           <w:b/>
@@ -2027,6 +1982,7 @@
           <w:ilvl w:val="0"/>
           <w:numId w:val="6"/>
         </w:numPr>
+        <w:jc w:val="both"/>
         <w:rPr>
           <w:sz w:val="24"/>
           <w:szCs w:val="24"/>
@@ -2054,6 +2010,7 @@
           <w:ilvl w:val="0"/>
           <w:numId w:val="6"/>
         </w:numPr>
+        <w:jc w:val="both"/>
         <w:rPr>
           <w:sz w:val="24"/>
           <w:szCs w:val="24"/>
@@ -2076,6 +2033,7 @@
     </w:p>
     <w:p>
       <w:pPr>
+        <w:jc w:val="both"/>
         <w:rPr>
           <w:b/>
           <w:iCs/>
@@ -2099,6 +2057,7 @@
     </w:p>
     <w:p>
       <w:pPr>
+        <w:jc w:val="both"/>
         <w:rPr>
           <w:sz w:val="24"/>
           <w:szCs w:val="24"/>
@@ -2118,27 +2077,34 @@
           <w:tab w:val="left" w:leader="dot" w:pos="9072"/>
         </w:tabs>
         <w:spacing w:before="120" w:after="120"/>
-        <w:rPr>
-          <w:b/>
-          <w:sz w:val="24"/>
-          <w:szCs w:val="24"/>
-        </w:rPr>
-      </w:pPr>
-      <w:r>
-        <w:rPr>
-          <w:b/>
-          <w:sz w:val="24"/>
-          <w:szCs w:val="24"/>
-        </w:rPr>
-        <w:t>*For Teachers:</w:t>
-      </w:r>
-    </w:p>
-    <w:p>
-      <w:pPr>
+        <w:jc w:val="both"/>
+        <w:rPr>
+          <w:b/>
+          <w:sz w:val="24"/>
+          <w:szCs w:val="24"/>
+        </w:rPr>
+      </w:pPr>
+      <w:r>
+        <w:rPr>
+          <w:b/>
+          <w:sz w:val="24"/>
+          <w:szCs w:val="24"/>
+        </w:rPr>
+        <w:t>For Teachers:</w:t>
+      </w:r>
+    </w:p>
+    <w:p>
+      <w:pPr>
+        <w:pStyle w:val="ListParagraph"/>
+        <w:numPr>
+          <w:ilvl w:val="0"/>
+          <w:numId w:val="8"/>
+        </w:numPr>
         <w:tabs>
           <w:tab w:val="left" w:leader="dot" w:pos="9072"/>
         </w:tabs>
         <w:spacing w:before="120" w:after="120"/>
+        <w:jc w:val="both"/>
         <w:rPr>
           <w:sz w:val="24"/>
           <w:szCs w:val="24"/>
@@ -2161,10 +2127,16 @@
     </w:p>
     <w:p>
       <w:pPr>
+        <w:pStyle w:val="ListParagraph"/>
+        <w:numPr>
+          <w:ilvl w:val="0"/>
+          <w:numId w:val="8"/>
+        </w:numPr>
         <w:tabs>
           <w:tab w:val="left" w:leader="dot" w:pos="9072"/>
         </w:tabs>
         <w:spacing w:before="120" w:after="120"/>
+        <w:jc w:val="both"/>
         <w:rPr>
           <w:sz w:val="24"/>
           <w:szCs w:val="24"/>
@@ -2177,15 +2149,15 @@
         </w:rPr>
         <w:t xml:space="preserve">Create a post. Post types include: articles, questions, answer, </w:t>
       </w:r>
-      <w:proofErr w:type="gramStart"/>
-      <w:r>
-        <w:rPr>
-          <w:sz w:val="24"/>
-          <w:szCs w:val="24"/>
-        </w:rPr>
-        <w:t>upload</w:t>
-      </w:r>
-      <w:proofErr w:type="gramEnd"/>
+      <w:bookmarkStart w:id="8" w:name="_GoBack"/>
+      <w:bookmarkEnd w:id="8"/>
+      <w:r>
+        <w:rPr>
+          <w:sz w:val="24"/>
+          <w:szCs w:val="24"/>
+        </w:rPr>
+        <w:t>and upload</w:t>
+      </w:r>
       <w:r>
         <w:rPr>
           <w:sz w:val="24"/>
@@ -2203,10 +2175,16 @@
     </w:p>
     <w:p>
       <w:pPr>
+        <w:pStyle w:val="ListParagraph"/>
+        <w:numPr>
+          <w:ilvl w:val="0"/>
+          <w:numId w:val="8"/>
+        </w:numPr>
         <w:tabs>
           <w:tab w:val="left" w:leader="dot" w:pos="9072"/>
         </w:tabs>
         <w:spacing w:before="120" w:after="120"/>
+        <w:jc w:val="both"/>
         <w:rPr>
           <w:sz w:val="24"/>
           <w:szCs w:val="24"/>
@@ -2229,10 +2207,16 @@
     </w:p>
     <w:p>
       <w:pPr>
+        <w:pStyle w:val="ListParagraph"/>
+        <w:numPr>
+          <w:ilvl w:val="0"/>
+          <w:numId w:val="8"/>
+        </w:numPr>
         <w:tabs>
           <w:tab w:val="left" w:leader="dot" w:pos="9072"/>
         </w:tabs>
         <w:spacing w:before="120" w:after="120"/>
+        <w:jc w:val="both"/>
         <w:rPr>
           <w:sz w:val="24"/>
           <w:szCs w:val="24"/>
@@ -2255,10 +2239,16 @@
     </w:p>
     <w:p>
       <w:pPr>
+        <w:pStyle w:val="ListParagraph"/>
+        <w:numPr>
+          <w:ilvl w:val="0"/>
+          <w:numId w:val="8"/>
+        </w:numPr>
         <w:tabs>
           <w:tab w:val="left" w:leader="dot" w:pos="9072"/>
         </w:tabs>
         <w:spacing w:before="120" w:after="120"/>
+        <w:jc w:val="both"/>
         <w:rPr>
           <w:sz w:val="24"/>
           <w:szCs w:val="24"/>
@@ -2281,22 +2271,34 @@
     </w:p>
     <w:p>
       <w:pPr>
+        <w:pStyle w:val="ListParagraph"/>
+        <w:numPr>
+          <w:ilvl w:val="0"/>
+          <w:numId w:val="8"/>
+        </w:numPr>
         <w:tabs>
           <w:tab w:val="left" w:leader="dot" w:pos="9072"/>
         </w:tabs>
         <w:spacing w:before="120" w:after="120"/>
-        <w:rPr>
-          <w:sz w:val="24"/>
-          <w:szCs w:val="24"/>
-        </w:rPr>
-      </w:pPr>
-      <w:proofErr w:type="gramStart"/>
-      <w:r>
-        <w:rPr>
-          <w:sz w:val="24"/>
-          <w:szCs w:val="24"/>
-        </w:rPr>
-        <w:t>Real time notification</w:t>
+        <w:jc w:val="both"/>
+        <w:rPr>
+          <w:sz w:val="24"/>
+          <w:szCs w:val="24"/>
+        </w:rPr>
+      </w:pPr>
+      <w:r>
+        <w:rPr>
+          <w:sz w:val="24"/>
+          <w:szCs w:val="24"/>
+        </w:rPr>
+        <w:t>Support r</w:t>
+      </w:r>
+      <w:r>
+        <w:rPr>
+          <w:sz w:val="24"/>
+          <w:szCs w:val="24"/>
+        </w:rPr>
+        <w:t>eal time notification</w:t>
       </w:r>
       <w:r>
         <w:rPr>
@@ -2305,26 +2307,37 @@
         </w:rPr>
         <w:t>.</w:t>
       </w:r>
-      <w:proofErr w:type="gramEnd"/>
-    </w:p>
-    <w:p>
-      <w:pPr>
+    </w:p>
+    <w:p>
+      <w:pPr>
+        <w:pStyle w:val="ListParagraph"/>
+        <w:numPr>
+          <w:ilvl w:val="0"/>
+          <w:numId w:val="8"/>
+        </w:numPr>
         <w:tabs>
           <w:tab w:val="left" w:leader="dot" w:pos="9072"/>
         </w:tabs>
         <w:spacing w:before="120" w:after="120"/>
-        <w:rPr>
-          <w:sz w:val="24"/>
-          <w:szCs w:val="24"/>
-        </w:rPr>
-      </w:pPr>
-      <w:proofErr w:type="gramStart"/>
-      <w:r>
-        <w:rPr>
-          <w:sz w:val="24"/>
-          <w:szCs w:val="24"/>
-        </w:rPr>
-        <w:t>Real time in discussion</w:t>
+        <w:jc w:val="both"/>
+        <w:rPr>
+          <w:sz w:val="24"/>
+          <w:szCs w:val="24"/>
+        </w:rPr>
+      </w:pPr>
+      <w:r>
+        <w:rPr>
+          <w:sz w:val="24"/>
+          <w:szCs w:val="24"/>
+        </w:rPr>
+        <w:t>Support r</w:t>
+      </w:r>
+      <w:r>
+        <w:rPr>
+          <w:sz w:val="24"/>
+          <w:szCs w:val="24"/>
+        </w:rPr>
+        <w:t>eal time in discussion</w:t>
       </w:r>
       <w:r>
         <w:rPr>
@@ -2333,7 +2346,6 @@
         </w:rPr>
         <w:t>.</w:t>
       </w:r>
-      <w:proofErr w:type="gramEnd"/>
     </w:p>
     <w:p>
       <w:pPr>
@@ -2341,27 +2353,34 @@
           <w:tab w:val="left" w:leader="dot" w:pos="9072"/>
         </w:tabs>
         <w:spacing w:before="120" w:after="120"/>
-        <w:rPr>
-          <w:b/>
-          <w:sz w:val="24"/>
-          <w:szCs w:val="24"/>
-        </w:rPr>
-      </w:pPr>
-      <w:r>
-        <w:rPr>
-          <w:b/>
-          <w:sz w:val="24"/>
-          <w:szCs w:val="24"/>
-        </w:rPr>
-        <w:t>*For Students:</w:t>
-      </w:r>
-    </w:p>
-    <w:p>
-      <w:pPr>
+        <w:jc w:val="both"/>
+        <w:rPr>
+          <w:b/>
+          <w:sz w:val="24"/>
+          <w:szCs w:val="24"/>
+        </w:rPr>
+      </w:pPr>
+      <w:r>
+        <w:rPr>
+          <w:b/>
+          <w:sz w:val="24"/>
+          <w:szCs w:val="24"/>
+        </w:rPr>
+        <w:t>For Students:</w:t>
+      </w:r>
+    </w:p>
+    <w:p>
+      <w:pPr>
+        <w:pStyle w:val="ListParagraph"/>
+        <w:numPr>
+          <w:ilvl w:val="0"/>
+          <w:numId w:val="9"/>
+        </w:numPr>
         <w:tabs>
           <w:tab w:val="left" w:leader="dot" w:pos="9072"/>
         </w:tabs>
         <w:spacing w:before="120" w:after="120"/>
+        <w:jc w:val="both"/>
         <w:rPr>
           <w:sz w:val="24"/>
           <w:szCs w:val="24"/>
@@ -2384,10 +2403,16 @@
     </w:p>
     <w:p>
       <w:pPr>
+        <w:pStyle w:val="ListParagraph"/>
+        <w:numPr>
+          <w:ilvl w:val="0"/>
+          <w:numId w:val="9"/>
+        </w:numPr>
         <w:tabs>
           <w:tab w:val="left" w:leader="dot" w:pos="9072"/>
         </w:tabs>
         <w:spacing w:before="120" w:after="120"/>
+        <w:jc w:val="both"/>
         <w:rPr>
           <w:sz w:val="24"/>
           <w:szCs w:val="24"/>
@@ -2403,66 +2428,66 @@
     </w:p>
     <w:p>
       <w:pPr>
+        <w:pStyle w:val="ListParagraph"/>
+        <w:numPr>
+          <w:ilvl w:val="0"/>
+          <w:numId w:val="9"/>
+        </w:numPr>
         <w:tabs>
           <w:tab w:val="left" w:leader="dot" w:pos="9072"/>
         </w:tabs>
         <w:spacing w:before="120" w:after="120"/>
-        <w:rPr>
-          <w:sz w:val="24"/>
-          <w:szCs w:val="24"/>
-        </w:rPr>
-      </w:pPr>
-      <w:proofErr w:type="gramStart"/>
-      <w:r>
-        <w:rPr>
-          <w:sz w:val="24"/>
-          <w:szCs w:val="24"/>
-        </w:rPr>
-        <w:t>Real time notification</w:t>
-      </w:r>
-      <w:r>
-        <w:rPr>
-          <w:sz w:val="24"/>
-          <w:szCs w:val="24"/>
-        </w:rPr>
-        <w:t>.</w:t>
-      </w:r>
-      <w:proofErr w:type="gramEnd"/>
-    </w:p>
-    <w:p>
-      <w:pPr>
+        <w:jc w:val="both"/>
+        <w:rPr>
+          <w:sz w:val="24"/>
+          <w:szCs w:val="24"/>
+        </w:rPr>
+      </w:pPr>
+      <w:r>
+        <w:rPr>
+          <w:sz w:val="24"/>
+          <w:szCs w:val="24"/>
+        </w:rPr>
+        <w:t>Support real time notification.</w:t>
+      </w:r>
+    </w:p>
+    <w:p>
+      <w:pPr>
+        <w:pStyle w:val="ListParagraph"/>
+        <w:numPr>
+          <w:ilvl w:val="0"/>
+          <w:numId w:val="9"/>
+        </w:numPr>
         <w:tabs>
           <w:tab w:val="left" w:leader="dot" w:pos="9072"/>
         </w:tabs>
         <w:spacing w:before="120" w:after="120"/>
-        <w:rPr>
-          <w:sz w:val="24"/>
-          <w:szCs w:val="24"/>
-        </w:rPr>
-      </w:pPr>
-      <w:proofErr w:type="gramStart"/>
-      <w:r>
-        <w:rPr>
-          <w:sz w:val="24"/>
-          <w:szCs w:val="24"/>
-        </w:rPr>
-        <w:t>Real time in discussion</w:t>
-      </w:r>
-      <w:r>
-        <w:rPr>
-          <w:sz w:val="24"/>
-          <w:szCs w:val="24"/>
-        </w:rPr>
-        <w:t>.</w:t>
-      </w:r>
-      <w:proofErr w:type="gramEnd"/>
-    </w:p>
-    <w:p>
-      <w:pPr>
+        <w:jc w:val="both"/>
+        <w:rPr>
+          <w:sz w:val="24"/>
+          <w:szCs w:val="24"/>
+        </w:rPr>
+      </w:pPr>
+      <w:r>
+        <w:rPr>
+          <w:sz w:val="24"/>
+          <w:szCs w:val="24"/>
+        </w:rPr>
+        <w:t>Support real time in discussion.</w:t>
+      </w:r>
+    </w:p>
+    <w:p>
+      <w:pPr>
+        <w:pStyle w:val="ListParagraph"/>
+        <w:numPr>
+          <w:ilvl w:val="0"/>
+          <w:numId w:val="9"/>
+        </w:numPr>
         <w:tabs>
           <w:tab w:val="left" w:leader="dot" w:pos="9072"/>
         </w:tabs>
         <w:spacing w:before="120" w:after="120"/>
+        <w:jc w:val="both"/>
         <w:rPr>
           <w:sz w:val="24"/>
           <w:szCs w:val="24"/>
@@ -2485,59 +2510,91 @@
     </w:p>
     <w:p>
       <w:pPr>
+        <w:pStyle w:val="ListParagraph"/>
+        <w:numPr>
+          <w:ilvl w:val="0"/>
+          <w:numId w:val="9"/>
+        </w:numPr>
         <w:tabs>
           <w:tab w:val="left" w:leader="dot" w:pos="9072"/>
         </w:tabs>
         <w:spacing w:before="120" w:after="120"/>
-        <w:rPr>
-          <w:sz w:val="24"/>
-          <w:szCs w:val="24"/>
-        </w:rPr>
-      </w:pPr>
-      <w:r>
-        <w:rPr>
-          <w:sz w:val="24"/>
-          <w:szCs w:val="24"/>
-        </w:rPr>
-        <w:lastRenderedPageBreak/>
+        <w:jc w:val="both"/>
+        <w:rPr>
+          <w:sz w:val="24"/>
+          <w:szCs w:val="24"/>
+        </w:rPr>
+      </w:pPr>
+      <w:r>
+        <w:rPr>
+          <w:sz w:val="24"/>
+          <w:szCs w:val="24"/>
+        </w:rPr>
         <w:t>Send a request to join in a teacher’s class.</w:t>
       </w:r>
     </w:p>
     <w:p>
       <w:pPr>
+        <w:pStyle w:val="ListParagraph"/>
+        <w:numPr>
+          <w:ilvl w:val="0"/>
+          <w:numId w:val="9"/>
+        </w:numPr>
         <w:tabs>
           <w:tab w:val="left" w:leader="dot" w:pos="9072"/>
         </w:tabs>
         <w:spacing w:before="120" w:after="120"/>
-        <w:rPr>
-          <w:sz w:val="24"/>
-          <w:szCs w:val="24"/>
-        </w:rPr>
-      </w:pPr>
-      <w:r>
-        <w:rPr>
-          <w:sz w:val="24"/>
-          <w:szCs w:val="24"/>
-        </w:rPr>
-        <w:t>Note: the editor must support an easy way to add mathematic equation, code highlighting besides other normal text formatting.</w:t>
-      </w:r>
-    </w:p>
-    <w:p>
-      <w:pPr>
+        <w:jc w:val="both"/>
+        <w:rPr>
+          <w:sz w:val="24"/>
+          <w:szCs w:val="24"/>
+        </w:rPr>
+      </w:pPr>
+      <w:r>
+        <w:rPr>
+          <w:sz w:val="24"/>
+          <w:szCs w:val="24"/>
+        </w:rPr>
+        <w:t>S</w:t>
+      </w:r>
+      <w:r>
+        <w:rPr>
+          <w:sz w:val="24"/>
+          <w:szCs w:val="24"/>
+        </w:rPr>
+        <w:t>upport an easy way to add mathematic equation, code highlighting besid</w:t>
+      </w:r>
+      <w:r>
+        <w:rPr>
+          <w:sz w:val="24"/>
+          <w:szCs w:val="24"/>
+        </w:rPr>
+        <w:t>es other normal text formatting for editor.</w:t>
+      </w:r>
+    </w:p>
+    <w:p>
+      <w:pPr>
+        <w:pStyle w:val="ListParagraph"/>
+        <w:numPr>
+          <w:ilvl w:val="0"/>
+          <w:numId w:val="9"/>
+        </w:numPr>
         <w:tabs>
           <w:tab w:val="left" w:leader="dot" w:pos="9072"/>
         </w:tabs>
         <w:spacing w:before="120" w:after="120"/>
-        <w:rPr>
-          <w:sz w:val="24"/>
-          <w:szCs w:val="24"/>
-        </w:rPr>
-      </w:pPr>
-      <w:r>
-        <w:rPr>
-          <w:sz w:val="24"/>
-          <w:szCs w:val="24"/>
-        </w:rPr>
+        <w:jc w:val="both"/>
+        <w:rPr>
+          <w:sz w:val="24"/>
+          <w:szCs w:val="24"/>
+        </w:rPr>
+      </w:pPr>
+      <w:r>
+        <w:rPr>
+          <w:sz w:val="24"/>
+          <w:szCs w:val="24"/>
+        </w:rPr>
+        <w:lastRenderedPageBreak/>
         <w:t>Suggest related posts</w:t>
       </w:r>
       <w:r>
@@ -2547,8 +2604,6 @@
         </w:rPr>
         <w:t>.</w:t>
       </w:r>
-      <w:bookmarkStart w:id="8" w:name="_GoBack"/>
-      <w:bookmarkEnd w:id="8"/>
     </w:p>
     <w:p>
       <w:pPr>
@@ -2580,10 +2635,10 @@
         <w:tblLook w:val="04A0" w:firstRow="1" w:lastRow="0" w:firstColumn="1" w:lastColumn="0" w:noHBand="0" w:noVBand="1"/>
       </w:tblPr>
       <w:tblGrid>
-        <w:gridCol w:w="632"/>
-        <w:gridCol w:w="1878"/>
-        <w:gridCol w:w="1781"/>
-        <w:gridCol w:w="1563"/>
+        <w:gridCol w:w="534"/>
+        <w:gridCol w:w="2126"/>
+        <w:gridCol w:w="1843"/>
+        <w:gridCol w:w="1351"/>
         <w:gridCol w:w="3150"/>
       </w:tblGrid>
       <w:tr>
@@ -2593,7 +2648,7 @@
         <w:tc>
           <w:tcPr>
             <w:cnfStyle w:val="001000000000" w:firstRow="0" w:lastRow="0" w:firstColumn="1" w:lastColumn="0" w:oddVBand="0" w:evenVBand="0" w:oddHBand="0" w:evenHBand="0" w:firstRowFirstColumn="0" w:firstRowLastColumn="0" w:lastRowFirstColumn="0" w:lastRowLastColumn="0"/>
-            <w:tcW w:w="665" w:type="dxa"/>
+            <w:tcW w:w="534" w:type="dxa"/>
           </w:tcPr>
           <w:p>
             <w:pPr>
@@ -2613,7 +2668,7 @@
         </w:tc>
         <w:tc>
           <w:tcPr>
-            <w:tcW w:w="2143" w:type="dxa"/>
+            <w:tcW w:w="2126" w:type="dxa"/>
           </w:tcPr>
           <w:p>
             <w:pPr>
@@ -2634,7 +2689,7 @@
         </w:tc>
         <w:tc>
           <w:tcPr>
-            <w:tcW w:w="1943" w:type="dxa"/>
+            <w:tcW w:w="1843" w:type="dxa"/>
           </w:tcPr>
           <w:p>
             <w:pPr>
@@ -2655,7 +2710,7 @@
         </w:tc>
         <w:tc>
           <w:tcPr>
-            <w:tcW w:w="1675" w:type="dxa"/>
+            <w:tcW w:w="1351" w:type="dxa"/>
           </w:tcPr>
           <w:p>
             <w:pPr>
@@ -2703,7 +2758,7 @@
         <w:tc>
           <w:tcPr>
             <w:cnfStyle w:val="001000000000" w:firstRow="0" w:lastRow="0" w:firstColumn="1" w:lastColumn="0" w:oddVBand="0" w:evenVBand="0" w:oddHBand="0" w:evenHBand="0" w:firstRowFirstColumn="0" w:firstRowLastColumn="0" w:lastRowFirstColumn="0" w:lastRowLastColumn="0"/>
-            <w:tcW w:w="665" w:type="dxa"/>
+            <w:tcW w:w="534" w:type="dxa"/>
           </w:tcPr>
           <w:p>
             <w:pPr>
@@ -2723,7 +2778,7 @@
         </w:tc>
         <w:tc>
           <w:tcPr>
-            <w:tcW w:w="2143" w:type="dxa"/>
+            <w:tcW w:w="2126" w:type="dxa"/>
           </w:tcPr>
           <w:p>
             <w:pPr>
@@ -2778,7 +2833,7 @@
         </w:tc>
         <w:tc>
           <w:tcPr>
-            <w:tcW w:w="1943" w:type="dxa"/>
+            <w:tcW w:w="1843" w:type="dxa"/>
           </w:tcPr>
           <w:p>
             <w:pPr>
@@ -2799,7 +2854,7 @@
         </w:tc>
         <w:tc>
           <w:tcPr>
-            <w:tcW w:w="1675" w:type="dxa"/>
+            <w:tcW w:w="1351" w:type="dxa"/>
           </w:tcPr>
           <w:p>
             <w:pPr>
@@ -2847,7 +2902,7 @@
         <w:tc>
           <w:tcPr>
             <w:cnfStyle w:val="001000000000" w:firstRow="0" w:lastRow="0" w:firstColumn="1" w:lastColumn="0" w:oddVBand="0" w:evenVBand="0" w:oddHBand="0" w:evenHBand="0" w:firstRowFirstColumn="0" w:firstRowLastColumn="0" w:lastRowFirstColumn="0" w:lastRowLastColumn="0"/>
-            <w:tcW w:w="665" w:type="dxa"/>
+            <w:tcW w:w="534" w:type="dxa"/>
           </w:tcPr>
           <w:p>
             <w:pPr>
@@ -2867,7 +2922,7 @@
         </w:tc>
         <w:tc>
           <w:tcPr>
-            <w:tcW w:w="2143" w:type="dxa"/>
+            <w:tcW w:w="2126" w:type="dxa"/>
           </w:tcPr>
           <w:p>
             <w:pPr>
@@ -2913,7 +2968,7 @@
         </w:tc>
         <w:tc>
           <w:tcPr>
-            <w:tcW w:w="1943" w:type="dxa"/>
+            <w:tcW w:w="1843" w:type="dxa"/>
           </w:tcPr>
           <w:p>
             <w:pPr>
@@ -2934,7 +2989,7 @@
         </w:tc>
         <w:tc>
           <w:tcPr>
-            <w:tcW w:w="1675" w:type="dxa"/>
+            <w:tcW w:w="1351" w:type="dxa"/>
           </w:tcPr>
           <w:p>
             <w:pPr>
@@ -2989,7 +3044,7 @@
         <w:tc>
           <w:tcPr>
             <w:cnfStyle w:val="001000000000" w:firstRow="0" w:lastRow="0" w:firstColumn="1" w:lastColumn="0" w:oddVBand="0" w:evenVBand="0" w:oddHBand="0" w:evenHBand="0" w:firstRowFirstColumn="0" w:firstRowLastColumn="0" w:lastRowFirstColumn="0" w:lastRowLastColumn="0"/>
-            <w:tcW w:w="665" w:type="dxa"/>
+            <w:tcW w:w="534" w:type="dxa"/>
           </w:tcPr>
           <w:p>
             <w:pPr>
@@ -3009,7 +3064,7 @@
         </w:tc>
         <w:tc>
           <w:tcPr>
-            <w:tcW w:w="2143" w:type="dxa"/>
+            <w:tcW w:w="2126" w:type="dxa"/>
           </w:tcPr>
           <w:p>
             <w:pPr>
@@ -3064,7 +3119,7 @@
         </w:tc>
         <w:tc>
           <w:tcPr>
-            <w:tcW w:w="1943" w:type="dxa"/>
+            <w:tcW w:w="1843" w:type="dxa"/>
           </w:tcPr>
           <w:p>
             <w:pPr>
@@ -3085,7 +3140,7 @@
         </w:tc>
         <w:tc>
           <w:tcPr>
-            <w:tcW w:w="1675" w:type="dxa"/>
+            <w:tcW w:w="1351" w:type="dxa"/>
           </w:tcPr>
           <w:p>
             <w:pPr>
@@ -3140,7 +3195,7 @@
         <w:tc>
           <w:tcPr>
             <w:cnfStyle w:val="001000000000" w:firstRow="0" w:lastRow="0" w:firstColumn="1" w:lastColumn="0" w:oddVBand="0" w:evenVBand="0" w:oddHBand="0" w:evenHBand="0" w:firstRowFirstColumn="0" w:firstRowLastColumn="0" w:lastRowFirstColumn="0" w:lastRowLastColumn="0"/>
-            <w:tcW w:w="665" w:type="dxa"/>
+            <w:tcW w:w="534" w:type="dxa"/>
           </w:tcPr>
           <w:p>
             <w:pPr>
@@ -3160,7 +3215,7 @@
         </w:tc>
         <w:tc>
           <w:tcPr>
-            <w:tcW w:w="2143" w:type="dxa"/>
+            <w:tcW w:w="2126" w:type="dxa"/>
           </w:tcPr>
           <w:p>
             <w:pPr>
@@ -3215,7 +3270,7 @@
         </w:tc>
         <w:tc>
           <w:tcPr>
-            <w:tcW w:w="1943" w:type="dxa"/>
+            <w:tcW w:w="1843" w:type="dxa"/>
           </w:tcPr>
           <w:p>
             <w:pPr>
@@ -3236,7 +3291,7 @@
         </w:tc>
         <w:tc>
           <w:tcPr>
-            <w:tcW w:w="1675" w:type="dxa"/>
+            <w:tcW w:w="1351" w:type="dxa"/>
           </w:tcPr>
           <w:p>
             <w:pPr>
@@ -3291,7 +3346,7 @@
         <w:tc>
           <w:tcPr>
             <w:cnfStyle w:val="001000000000" w:firstRow="0" w:lastRow="0" w:firstColumn="1" w:lastColumn="0" w:oddVBand="0" w:evenVBand="0" w:oddHBand="0" w:evenHBand="0" w:firstRowFirstColumn="0" w:firstRowLastColumn="0" w:lastRowFirstColumn="0" w:lastRowLastColumn="0"/>
-            <w:tcW w:w="665" w:type="dxa"/>
+            <w:tcW w:w="534" w:type="dxa"/>
           </w:tcPr>
           <w:p>
             <w:pPr>
@@ -3311,7 +3366,7 @@
         </w:tc>
         <w:tc>
           <w:tcPr>
-            <w:tcW w:w="2143" w:type="dxa"/>
+            <w:tcW w:w="2126" w:type="dxa"/>
           </w:tcPr>
           <w:p>
             <w:pPr>
@@ -3366,7 +3421,7 @@
         </w:tc>
         <w:tc>
           <w:tcPr>
-            <w:tcW w:w="1943" w:type="dxa"/>
+            <w:tcW w:w="1843" w:type="dxa"/>
           </w:tcPr>
           <w:p>
             <w:pPr>
@@ -3387,7 +3442,7 @@
         </w:tc>
         <w:tc>
           <w:tcPr>
-            <w:tcW w:w="1675" w:type="dxa"/>
+            <w:tcW w:w="1351" w:type="dxa"/>
           </w:tcPr>
           <w:p>
             <w:pPr>
@@ -3528,7 +3583,7 @@
             <w:sz w:val="24"/>
             <w:szCs w:val="24"/>
           </w:rPr>
-          <w:t>5</w:t>
+          <w:t>4</w:t>
         </w:r>
         <w:r>
           <w:rPr>
@@ -3801,6 +3856,118 @@
     </w:lvl>
   </w:abstractNum>
   <w:abstractNum w:abstractNumId="2">
+    <w:nsid w:val="4C895D38"/>
+    <w:multiLevelType w:val="hybridMultilevel"/>
+    <w:tmpl w:val="D1344B72"/>
+    <w:lvl w:ilvl="0" w:tplc="8458A3E0">
+      <w:numFmt w:val="bullet"/>
+      <w:lvlText w:val="-"/>
+      <w:lvlJc w:val="left"/>
+      <w:pPr>
+        <w:ind w:left="720" w:hanging="360"/>
+      </w:pPr>
+      <w:rPr>
+        <w:rFonts w:ascii="Calibri" w:eastAsiaTheme="minorHAnsi" w:hAnsi="Calibri" w:cs="Calibri" w:hint="default"/>
+      </w:rPr>
+    </w:lvl>
+    <w:lvl w:ilvl="1" w:tplc="04090003" w:tentative="1">
+      <w:start w:val="1"/>
+      <w:numFmt w:val="bullet"/>
+      <w:lvlText w:val="o"/>
+      <w:lvlJc w:val="left"/>
+      <w:pPr>
+        <w:ind w:left="1440" w:hanging="360"/>
+      </w:pPr>
+      <w:rPr>
+        <w:rFonts w:ascii="Courier New" w:hAnsi="Courier New" w:cs="Courier New" w:hint="default"/>
+      </w:rPr>
+    </w:lvl>
+    <w:lvl w:ilvl="2" w:tplc="04090005" w:tentative="1">
+      <w:start w:val="1"/>
+      <w:numFmt w:val="bullet"/>
+      <w:lvlText w:val=""/>
+      <w:lvlJc w:val="left"/>
+      <w:pPr>
+        <w:ind w:left="2160" w:hanging="360"/>
+      </w:pPr>
+      <w:rPr>
+        <w:rFonts w:ascii="Wingdings" w:hAnsi="Wingdings" w:hint="default"/>
+      </w:rPr>
+    </w:lvl>
+    <w:lvl w:ilvl="3" w:tplc="04090001" w:tentative="1">
+      <w:start w:val="1"/>
+      <w:numFmt w:val="bullet"/>
+      <w:lvlText w:val=""/>
+      <w:lvlJc w:val="left"/>
+      <w:pPr>
+        <w:ind w:left="2880" w:hanging="360"/>
+      </w:pPr>
+      <w:rPr>
+        <w:rFonts w:ascii="Symbol" w:hAnsi="Symbol" w:hint="default"/>
+      </w:rPr>
+    </w:lvl>
+    <w:lvl w:ilvl="4" w:tplc="04090003" w:tentative="1">
+      <w:start w:val="1"/>
+      <w:numFmt w:val="bullet"/>
+      <w:lvlText w:val="o"/>
+      <w:lvlJc w:val="left"/>
+      <w:pPr>
+        <w:ind w:left="3600" w:hanging="360"/>
+      </w:pPr>
+      <w:rPr>
+        <w:rFonts w:ascii="Courier New" w:hAnsi="Courier New" w:cs="Courier New" w:hint="default"/>
+      </w:rPr>
+    </w:lvl>
+    <w:lvl w:ilvl="5" w:tplc="04090005" w:tentative="1">
+      <w:start w:val="1"/>
+      <w:numFmt w:val="bullet"/>
+      <w:lvlText w:val=""/>
+      <w:lvlJc w:val="left"/>
+      <w:pPr>
+        <w:ind w:left="4320" w:hanging="360"/>
+      </w:pPr>
+      <w:rPr>
+        <w:rFonts w:ascii="Wingdings" w:hAnsi="Wingdings" w:hint="default"/>
+      </w:rPr>
+    </w:lvl>
+    <w:lvl w:ilvl="6" w:tplc="04090001" w:tentative="1">
+      <w:start w:val="1"/>
+      <w:numFmt w:val="bullet"/>
+      <w:lvlText w:val=""/>
+      <w:lvlJc w:val="left"/>
+      <w:pPr>
+        <w:ind w:left="5040" w:hanging="360"/>
+      </w:pPr>
+      <w:rPr>
+        <w:rFonts w:ascii="Symbol" w:hAnsi="Symbol" w:hint="default"/>
+      </w:rPr>
+    </w:lvl>
+    <w:lvl w:ilvl="7" w:tplc="04090003" w:tentative="1">
+      <w:start w:val="1"/>
+      <w:numFmt w:val="bullet"/>
+      <w:lvlText w:val="o"/>
+      <w:lvlJc w:val="left"/>
+      <w:pPr>
+        <w:ind w:left="5760" w:hanging="360"/>
+      </w:pPr>
+      <w:rPr>
+        <w:rFonts w:ascii="Courier New" w:hAnsi="Courier New" w:cs="Courier New" w:hint="default"/>
+      </w:rPr>
+    </w:lvl>
+    <w:lvl w:ilvl="8" w:tplc="04090005" w:tentative="1">
+      <w:start w:val="1"/>
+      <w:numFmt w:val="bullet"/>
+      <w:lvlText w:val=""/>
+      <w:lvlJc w:val="left"/>
+      <w:pPr>
+        <w:ind w:left="6480" w:hanging="360"/>
+      </w:pPr>
+      <w:rPr>
+        <w:rFonts w:ascii="Wingdings" w:hAnsi="Wingdings" w:hint="default"/>
+      </w:rPr>
+    </w:lvl>
+  </w:abstractNum>
+  <w:abstractNum w:abstractNumId="3">
     <w:nsid w:val="4D602D02"/>
     <w:multiLevelType w:val="hybridMultilevel"/>
     <w:tmpl w:val="68FC20B4"/>
@@ -3912,7 +4079,119 @@
       </w:rPr>
     </w:lvl>
   </w:abstractNum>
-  <w:abstractNum w:abstractNumId="3">
+  <w:abstractNum w:abstractNumId="4">
+    <w:nsid w:val="528629E5"/>
+    <w:multiLevelType w:val="hybridMultilevel"/>
+    <w:tmpl w:val="BFE69172"/>
+    <w:lvl w:ilvl="0" w:tplc="8458A3E0">
+      <w:numFmt w:val="bullet"/>
+      <w:lvlText w:val="-"/>
+      <w:lvlJc w:val="left"/>
+      <w:pPr>
+        <w:ind w:left="720" w:hanging="360"/>
+      </w:pPr>
+      <w:rPr>
+        <w:rFonts w:ascii="Calibri" w:eastAsiaTheme="minorHAnsi" w:hAnsi="Calibri" w:cs="Calibri" w:hint="default"/>
+      </w:rPr>
+    </w:lvl>
+    <w:lvl w:ilvl="1" w:tplc="04090003" w:tentative="1">
+      <w:start w:val="1"/>
+      <w:numFmt w:val="bullet"/>
+      <w:lvlText w:val="o"/>
+      <w:lvlJc w:val="left"/>
+      <w:pPr>
+        <w:ind w:left="1440" w:hanging="360"/>
+      </w:pPr>
+      <w:rPr>
+        <w:rFonts w:ascii="Courier New" w:hAnsi="Courier New" w:cs="Courier New" w:hint="default"/>
+      </w:rPr>
+    </w:lvl>
+    <w:lvl w:ilvl="2" w:tplc="04090005" w:tentative="1">
+      <w:start w:val="1"/>
+      <w:numFmt w:val="bullet"/>
+      <w:lvlText w:val=""/>
+      <w:lvlJc w:val="left"/>
+      <w:pPr>
+        <w:ind w:left="2160" w:hanging="360"/>
+      </w:pPr>
+      <w:rPr>
+        <w:rFonts w:ascii="Wingdings" w:hAnsi="Wingdings" w:hint="default"/>
+      </w:rPr>
+    </w:lvl>
+    <w:lvl w:ilvl="3" w:tplc="04090001" w:tentative="1">
+      <w:start w:val="1"/>
+      <w:numFmt w:val="bullet"/>
+      <w:lvlText w:val=""/>
+      <w:lvlJc w:val="left"/>
+      <w:pPr>
+        <w:ind w:left="2880" w:hanging="360"/>
+      </w:pPr>
+      <w:rPr>
+        <w:rFonts w:ascii="Symbol" w:hAnsi="Symbol" w:hint="default"/>
+      </w:rPr>
+    </w:lvl>
+    <w:lvl w:ilvl="4" w:tplc="04090003" w:tentative="1">
+      <w:start w:val="1"/>
+      <w:numFmt w:val="bullet"/>
+      <w:lvlText w:val="o"/>
+      <w:lvlJc w:val="left"/>
+      <w:pPr>
+        <w:ind w:left="3600" w:hanging="360"/>
+      </w:pPr>
+      <w:rPr>
+        <w:rFonts w:ascii="Courier New" w:hAnsi="Courier New" w:cs="Courier New" w:hint="default"/>
+      </w:rPr>
+    </w:lvl>
+    <w:lvl w:ilvl="5" w:tplc="04090005" w:tentative="1">
+      <w:start w:val="1"/>
+      <w:numFmt w:val="bullet"/>
+      <w:lvlText w:val=""/>
+      <w:lvlJc w:val="left"/>
+      <w:pPr>
+        <w:ind w:left="4320" w:hanging="360"/>
+      </w:pPr>
+      <w:rPr>
+        <w:rFonts w:ascii="Wingdings" w:hAnsi="Wingdings" w:hint="default"/>
+      </w:rPr>
+    </w:lvl>
+    <w:lvl w:ilvl="6" w:tplc="04090001" w:tentative="1">
+      <w:start w:val="1"/>
+      <w:numFmt w:val="bullet"/>
+      <w:lvlText w:val=""/>
+      <w:lvlJc w:val="left"/>
+      <w:pPr>
+        <w:ind w:left="5040" w:hanging="360"/>
+      </w:pPr>
+      <w:rPr>
+        <w:rFonts w:ascii="Symbol" w:hAnsi="Symbol" w:hint="default"/>
+      </w:rPr>
+    </w:lvl>
+    <w:lvl w:ilvl="7" w:tplc="04090003" w:tentative="1">
+      <w:start w:val="1"/>
+      <w:numFmt w:val="bullet"/>
+      <w:lvlText w:val="o"/>
+      <w:lvlJc w:val="left"/>
+      <w:pPr>
+        <w:ind w:left="5760" w:hanging="360"/>
+      </w:pPr>
+      <w:rPr>
+        <w:rFonts w:ascii="Courier New" w:hAnsi="Courier New" w:cs="Courier New" w:hint="default"/>
+      </w:rPr>
+    </w:lvl>
+    <w:lvl w:ilvl="8" w:tplc="04090005" w:tentative="1">
+      <w:start w:val="1"/>
+      <w:numFmt w:val="bullet"/>
+      <w:lvlText w:val=""/>
+      <w:lvlJc w:val="left"/>
+      <w:pPr>
+        <w:ind w:left="6480" w:hanging="360"/>
+      </w:pPr>
+      <w:rPr>
+        <w:rFonts w:ascii="Wingdings" w:hAnsi="Wingdings" w:hint="default"/>
+      </w:rPr>
+    </w:lvl>
+  </w:abstractNum>
+  <w:abstractNum w:abstractNumId="5">
     <w:nsid w:val="545D3C20"/>
     <w:multiLevelType w:val="hybridMultilevel"/>
     <w:tmpl w:val="9566D264"/>
@@ -4025,7 +4304,7 @@
       </w:rPr>
     </w:lvl>
   </w:abstractNum>
-  <w:abstractNum w:abstractNumId="4">
+  <w:abstractNum w:abstractNumId="6">
     <w:nsid w:val="569B3FF8"/>
     <w:multiLevelType w:val="hybridMultilevel"/>
     <w:tmpl w:val="B11CFDA2"/>
@@ -4137,7 +4416,7 @@
       </w:rPr>
     </w:lvl>
   </w:abstractNum>
-  <w:abstractNum w:abstractNumId="5">
+  <w:abstractNum w:abstractNumId="7">
     <w:nsid w:val="59B53D7C"/>
     <w:multiLevelType w:val="hybridMultilevel"/>
     <w:tmpl w:val="E39EC10C"/>
@@ -4249,7 +4528,7 @@
       </w:rPr>
     </w:lvl>
   </w:abstractNum>
-  <w:abstractNum w:abstractNumId="6">
+  <w:abstractNum w:abstractNumId="8">
     <w:nsid w:val="72671B9D"/>
     <w:multiLevelType w:val="hybridMultilevel"/>
     <w:tmpl w:val="051EC3A0"/>
@@ -4339,25 +4618,31 @@
     </w:lvl>
   </w:abstractNum>
   <w:num w:numId="1">
-    <w:abstractNumId w:val="2"/>
+    <w:abstractNumId w:val="3"/>
   </w:num>
   <w:num w:numId="2">
+    <w:abstractNumId w:val="8"/>
+  </w:num>
+  <w:num w:numId="3">
+    <w:abstractNumId w:val="5"/>
+  </w:num>
+  <w:num w:numId="4">
     <w:abstractNumId w:val="6"/>
   </w:num>
-  <w:num w:numId="3">
-    <w:abstractNumId w:val="3"/>
-  </w:num>
-  <w:num w:numId="4">
-    <w:abstractNumId w:val="4"/>
-  </w:num>
   <w:num w:numId="5">
-    <w:abstractNumId w:val="5"/>
+    <w:abstractNumId w:val="7"/>
   </w:num>
   <w:num w:numId="6">
     <w:abstractNumId w:val="0"/>
   </w:num>
   <w:num w:numId="7">
     <w:abstractNumId w:val="1"/>
+  </w:num>
+  <w:num w:numId="8">
+    <w:abstractNumId w:val="2"/>
+  </w:num>
+  <w:num w:numId="9">
+    <w:abstractNumId w:val="4"/>
   </w:num>
 </w:numbering>
 </file>
@@ -6094,7 +6379,7 @@
 </file>
 
 <file path=customXml/itemProps1.xml><?xml version="1.0" encoding="utf-8"?>
-<ds:datastoreItem xmlns:ds="http://schemas.openxmlformats.org/officeDocument/2006/customXml" ds:itemID="{2918C138-2C8A-4DCE-9FDE-3F7308C0A99B}">
+<ds:datastoreItem xmlns:ds="http://schemas.openxmlformats.org/officeDocument/2006/customXml" ds:itemID="{FAAD523A-03AF-42FD-91C4-938A015CC0C4}">
   <ds:schemaRefs>
     <ds:schemaRef ds:uri="http://schemas.openxmlformats.org/officeDocument/2006/bibliography"/>
   </ds:schemaRefs>

</xml_diff>

<commit_message>
Report No1 complete Patch 1.3
Update information
</commit_message>
<xml_diff>
--- a/REPORT NO1.docx
+++ b/REPORT NO1.docx
@@ -1440,7 +1440,21 @@
           <w:sz w:val="24"/>
           <w:szCs w:val="24"/>
         </w:rPr>
-        <w:t xml:space="preserve"> lectures can exchange information and other educational materials</w:t>
+        <w:t xml:space="preserve"> </w:t>
+      </w:r>
+      <w:r>
+        <w:rPr>
+          <w:sz w:val="24"/>
+          <w:szCs w:val="24"/>
+        </w:rPr>
+        <w:t>teacher</w:t>
+      </w:r>
+      <w:r>
+        <w:rPr>
+          <w:sz w:val="24"/>
+          <w:szCs w:val="24"/>
+        </w:rPr>
+        <w:t>s can exchange information and other educational materials</w:t>
       </w:r>
       <w:r>
         <w:rPr>
@@ -1505,7 +1519,44 @@
           <w:sz w:val="24"/>
           <w:szCs w:val="24"/>
         </w:rPr>
-        <w:t xml:space="preserve"> combined with Note JS </w:t>
+        <w:t xml:space="preserve"> combined with </w:t>
+      </w:r>
+      <w:proofErr w:type="spellStart"/>
+      <w:r>
+        <w:rPr>
+          <w:sz w:val="24"/>
+          <w:szCs w:val="24"/>
+        </w:rPr>
+        <w:t>No</w:t>
+      </w:r>
+      <w:r>
+        <w:rPr>
+          <w:sz w:val="24"/>
+          <w:szCs w:val="24"/>
+        </w:rPr>
+        <w:t>de.</w:t>
+      </w:r>
+      <w:r>
+        <w:rPr>
+          <w:sz w:val="24"/>
+          <w:szCs w:val="24"/>
+        </w:rPr>
+        <w:t>J</w:t>
+      </w:r>
+      <w:r>
+        <w:rPr>
+          <w:sz w:val="24"/>
+          <w:szCs w:val="24"/>
+        </w:rPr>
+        <w:t>s</w:t>
+      </w:r>
+      <w:proofErr w:type="spellEnd"/>
+      <w:r>
+        <w:rPr>
+          <w:sz w:val="24"/>
+          <w:szCs w:val="24"/>
+        </w:rPr>
+        <w:t xml:space="preserve"> </w:t>
       </w:r>
       <w:r>
         <w:rPr>
@@ -1897,6 +1948,80 @@
     </w:p>
     <w:p>
       <w:pPr>
+        <w:pStyle w:val="ListParagraph"/>
+        <w:numPr>
+          <w:ilvl w:val="0"/>
+          <w:numId w:val="7"/>
+        </w:numPr>
+        <w:jc w:val="both"/>
+        <w:rPr>
+          <w:sz w:val="24"/>
+          <w:szCs w:val="24"/>
+        </w:rPr>
+      </w:pPr>
+      <w:r>
+        <w:rPr>
+          <w:sz w:val="24"/>
+          <w:szCs w:val="24"/>
+        </w:rPr>
+        <w:t>Make users feel the website is a good place to share anything, what they think, experience or learn from classes.</w:t>
+      </w:r>
+    </w:p>
+    <w:p>
+      <w:pPr>
+        <w:pStyle w:val="ListParagraph"/>
+        <w:numPr>
+          <w:ilvl w:val="0"/>
+          <w:numId w:val="7"/>
+        </w:numPr>
+        <w:jc w:val="both"/>
+        <w:rPr>
+          <w:sz w:val="24"/>
+          <w:szCs w:val="24"/>
+        </w:rPr>
+      </w:pPr>
+      <w:r>
+        <w:rPr>
+          <w:sz w:val="24"/>
+          <w:szCs w:val="24"/>
+        </w:rPr>
+        <w:t>Support many teachers from other classes that know about the questions ans</w:t>
+      </w:r>
+      <w:r>
+        <w:rPr>
+          <w:sz w:val="24"/>
+          <w:szCs w:val="24"/>
+        </w:rPr>
+        <w:t xml:space="preserve">wer if the </w:t>
+      </w:r>
+      <w:proofErr w:type="gramStart"/>
+      <w:r>
+        <w:rPr>
+          <w:sz w:val="24"/>
+          <w:szCs w:val="24"/>
+        </w:rPr>
+        <w:t>owner of question do</w:t>
+      </w:r>
+      <w:proofErr w:type="gramEnd"/>
+      <w:r>
+        <w:rPr>
+          <w:sz w:val="24"/>
+          <w:szCs w:val="24"/>
+        </w:rPr>
+        <w:t xml:space="preserve"> not</w:t>
+      </w:r>
+      <w:bookmarkStart w:id="5" w:name="_GoBack"/>
+      <w:bookmarkEnd w:id="5"/>
+      <w:r>
+        <w:rPr>
+          <w:sz w:val="24"/>
+          <w:szCs w:val="24"/>
+        </w:rPr>
+        <w:t xml:space="preserve"> agree with the previous ones.</w:t>
+      </w:r>
+    </w:p>
+    <w:p>
+      <w:pPr>
         <w:jc w:val="both"/>
         <w:rPr>
           <w:rStyle w:val="SubtleEmphasis"/>
@@ -1910,7 +2035,7 @@
       <w:r>
         <w:tab/>
       </w:r>
-      <w:bookmarkStart w:id="5" w:name="_Toc419308683"/>
+      <w:bookmarkStart w:id="6" w:name="_Toc419308683"/>
       <w:r>
         <w:rPr>
           <w:rStyle w:val="SubtleEmphasis"/>
@@ -1922,7 +2047,7 @@
         </w:rPr>
         <w:t>5.1 Feature functions</w:t>
       </w:r>
-      <w:bookmarkEnd w:id="5"/>
+      <w:bookmarkEnd w:id="6"/>
     </w:p>
     <w:p>
       <w:pPr>
@@ -1948,6 +2073,50 @@
     </w:p>
     <w:p>
       <w:pPr>
+        <w:pStyle w:val="ListParagraph"/>
+        <w:numPr>
+          <w:ilvl w:val="0"/>
+          <w:numId w:val="5"/>
+        </w:numPr>
+        <w:jc w:val="both"/>
+        <w:rPr>
+          <w:iCs/>
+          <w:sz w:val="28"/>
+          <w:szCs w:val="28"/>
+        </w:rPr>
+      </w:pPr>
+      <w:r>
+        <w:rPr>
+          <w:sz w:val="24"/>
+          <w:szCs w:val="24"/>
+        </w:rPr>
+        <w:t>Support many classes for any subjects that users want.</w:t>
+      </w:r>
+    </w:p>
+    <w:p>
+      <w:pPr>
+        <w:pStyle w:val="ListParagraph"/>
+        <w:numPr>
+          <w:ilvl w:val="0"/>
+          <w:numId w:val="5"/>
+        </w:numPr>
+        <w:jc w:val="both"/>
+        <w:rPr>
+          <w:iCs/>
+          <w:sz w:val="28"/>
+          <w:szCs w:val="28"/>
+        </w:rPr>
+      </w:pPr>
+      <w:r>
+        <w:rPr>
+          <w:sz w:val="24"/>
+          <w:szCs w:val="24"/>
+        </w:rPr>
+        <w:t>Teachers can invite others to join threads that they cannot answer the questions.</w:t>
+      </w:r>
+    </w:p>
+    <w:p>
+      <w:pPr>
         <w:jc w:val="both"/>
         <w:rPr>
           <w:rStyle w:val="SubtleEmphasis"/>
@@ -1961,7 +2130,7 @@
       <w:r>
         <w:tab/>
       </w:r>
-      <w:bookmarkStart w:id="6" w:name="_Toc419308684"/>
+      <w:bookmarkStart w:id="7" w:name="_Toc419308684"/>
       <w:r>
         <w:rPr>
           <w:rStyle w:val="SubtleEmphasis"/>
@@ -1973,7 +2142,7 @@
         </w:rPr>
         <w:t>5.2 Advantages and disadvantages</w:t>
       </w:r>
-      <w:bookmarkEnd w:id="6"/>
+      <w:bookmarkEnd w:id="7"/>
     </w:p>
     <w:p>
       <w:pPr>
@@ -1993,14 +2162,114 @@
           <w:sz w:val="24"/>
           <w:szCs w:val="24"/>
         </w:rPr>
-        <w:t xml:space="preserve">Advantage: </w:t>
-      </w:r>
-      <w:r>
-        <w:rPr>
-          <w:sz w:val="24"/>
-          <w:szCs w:val="24"/>
-        </w:rPr>
-        <w:t>Users feel better when they are using the system.</w:t>
+        <w:t>Advantage:</w:t>
+      </w:r>
+      <w:r>
+        <w:rPr>
+          <w:sz w:val="24"/>
+          <w:szCs w:val="24"/>
+        </w:rPr>
+        <w:t xml:space="preserve"> </w:t>
+      </w:r>
+    </w:p>
+    <w:p>
+      <w:pPr>
+        <w:pStyle w:val="ListParagraph"/>
+        <w:numPr>
+          <w:ilvl w:val="0"/>
+          <w:numId w:val="10"/>
+        </w:numPr>
+        <w:jc w:val="both"/>
+        <w:rPr>
+          <w:sz w:val="24"/>
+          <w:szCs w:val="24"/>
+        </w:rPr>
+      </w:pPr>
+      <w:r>
+        <w:rPr>
+          <w:sz w:val="24"/>
+          <w:szCs w:val="24"/>
+        </w:rPr>
+        <w:t>Users are more pleased to what they did and know what they are deserved.</w:t>
+      </w:r>
+    </w:p>
+    <w:p>
+      <w:pPr>
+        <w:pStyle w:val="ListParagraph"/>
+        <w:numPr>
+          <w:ilvl w:val="0"/>
+          <w:numId w:val="10"/>
+        </w:numPr>
+        <w:jc w:val="both"/>
+        <w:rPr>
+          <w:sz w:val="24"/>
+          <w:szCs w:val="24"/>
+        </w:rPr>
+      </w:pPr>
+      <w:r>
+        <w:rPr>
+          <w:sz w:val="24"/>
+          <w:szCs w:val="24"/>
+        </w:rPr>
+        <w:t>Students can imagine this website is the real school with real classes, teachers and friends. They will feel free to ask anything.</w:t>
+      </w:r>
+    </w:p>
+    <w:p>
+      <w:pPr>
+        <w:pStyle w:val="ListParagraph"/>
+        <w:numPr>
+          <w:ilvl w:val="0"/>
+          <w:numId w:val="10"/>
+        </w:numPr>
+        <w:jc w:val="both"/>
+        <w:rPr>
+          <w:sz w:val="24"/>
+          <w:szCs w:val="24"/>
+        </w:rPr>
+      </w:pPr>
+      <w:r>
+        <w:rPr>
+          <w:sz w:val="24"/>
+          <w:szCs w:val="24"/>
+        </w:rPr>
+        <w:t>Users will have their right answers faster than they do on their own. That leads to learn better in real classes.</w:t>
+      </w:r>
+    </w:p>
+    <w:p>
+      <w:pPr>
+        <w:pStyle w:val="ListParagraph"/>
+        <w:numPr>
+          <w:ilvl w:val="0"/>
+          <w:numId w:val="10"/>
+        </w:numPr>
+        <w:jc w:val="both"/>
+        <w:rPr>
+          <w:sz w:val="24"/>
+          <w:szCs w:val="24"/>
+        </w:rPr>
+      </w:pPr>
+      <w:r>
+        <w:rPr>
+          <w:sz w:val="24"/>
+          <w:szCs w:val="24"/>
+        </w:rPr>
+        <w:t xml:space="preserve">System has a variety of categories that is better than Stack Overflow but it is not a mess such as </w:t>
+      </w:r>
+      <w:proofErr w:type="spellStart"/>
+      <w:r>
+        <w:rPr>
+          <w:sz w:val="24"/>
+          <w:szCs w:val="24"/>
+        </w:rPr>
+        <w:t>Quora</w:t>
+      </w:r>
+      <w:proofErr w:type="spellEnd"/>
+      <w:r>
+        <w:rPr>
+          <w:sz w:val="24"/>
+          <w:szCs w:val="24"/>
+        </w:rPr>
+        <w:t xml:space="preserve"> or Yahoo! Answers.</w:t>
       </w:r>
     </w:p>
     <w:p>
@@ -2023,12 +2292,47 @@
         </w:rPr>
         <w:t xml:space="preserve">Disadvantage: </w:t>
       </w:r>
-      <w:r>
-        <w:rPr>
-          <w:sz w:val="24"/>
-          <w:szCs w:val="24"/>
-        </w:rPr>
-        <w:t>None.</w:t>
+    </w:p>
+    <w:p>
+      <w:pPr>
+        <w:pStyle w:val="ListParagraph"/>
+        <w:numPr>
+          <w:ilvl w:val="0"/>
+          <w:numId w:val="11"/>
+        </w:numPr>
+        <w:jc w:val="both"/>
+        <w:rPr>
+          <w:sz w:val="24"/>
+          <w:szCs w:val="24"/>
+        </w:rPr>
+      </w:pPr>
+      <w:r>
+        <w:rPr>
+          <w:sz w:val="24"/>
+          <w:szCs w:val="24"/>
+        </w:rPr>
+        <w:t>System do not support the users suggest teacher to join threads to answer the questions.</w:t>
+      </w:r>
+    </w:p>
+    <w:p>
+      <w:pPr>
+        <w:pStyle w:val="ListParagraph"/>
+        <w:numPr>
+          <w:ilvl w:val="0"/>
+          <w:numId w:val="11"/>
+        </w:numPr>
+        <w:jc w:val="both"/>
+        <w:rPr>
+          <w:sz w:val="24"/>
+          <w:szCs w:val="24"/>
+        </w:rPr>
+      </w:pPr>
+      <w:r>
+        <w:rPr>
+          <w:sz w:val="24"/>
+          <w:szCs w:val="24"/>
+        </w:rPr>
+        <w:t>Cost time waiting to approve to join a class.</w:t>
       </w:r>
     </w:p>
     <w:p>
@@ -2041,7 +2345,7 @@
           <w:szCs w:val="32"/>
         </w:rPr>
       </w:pPr>
-      <w:bookmarkStart w:id="7" w:name="_Toc419308685"/>
+      <w:bookmarkStart w:id="8" w:name="_Toc419308685"/>
       <w:r>
         <w:rPr>
           <w:rStyle w:val="SubtleEmphasis"/>
@@ -2053,7 +2357,7 @@
         </w:rPr>
         <w:t>6. Functional Requirements</w:t>
       </w:r>
-      <w:bookmarkEnd w:id="7"/>
+      <w:bookmarkEnd w:id="8"/>
     </w:p>
     <w:p>
       <w:pPr>
@@ -2115,6 +2419,7 @@
           <w:sz w:val="24"/>
           <w:szCs w:val="24"/>
         </w:rPr>
+        <w:lastRenderedPageBreak/>
         <w:t>Create classes</w:t>
       </w:r>
       <w:r>
@@ -2149,8 +2454,6 @@
         </w:rPr>
         <w:t xml:space="preserve">Create a post. Post types include: articles, questions, answer, </w:t>
       </w:r>
-      <w:bookmarkStart w:id="8" w:name="_GoBack"/>
-      <w:bookmarkEnd w:id="8"/>
       <w:r>
         <w:rPr>
           <w:sz w:val="24"/>
@@ -2594,7 +2897,6 @@
           <w:sz w:val="24"/>
           <w:szCs w:val="24"/>
         </w:rPr>
-        <w:lastRenderedPageBreak/>
         <w:t>Suggest related posts</w:t>
       </w:r>
       <w:r>
@@ -3632,6 +3934,119 @@
 <file path=word/numbering.xml><?xml version="1.0" encoding="utf-8"?>
 <w:numbering xmlns:wpc="http://schemas.microsoft.com/office/word/2010/wordprocessingCanvas" xmlns:mc="http://schemas.openxmlformats.org/markup-compatibility/2006" xmlns:o="urn:schemas-microsoft-com:office:office" xmlns:r="http://schemas.openxmlformats.org/officeDocument/2006/relationships" xmlns:m="http://schemas.openxmlformats.org/officeDocument/2006/math" xmlns:v="urn:schemas-microsoft-com:vml" xmlns:wp14="http://schemas.microsoft.com/office/word/2010/wordprocessingDrawing" xmlns:wp="http://schemas.openxmlformats.org/drawingml/2006/wordprocessingDrawing" xmlns:w10="urn:schemas-microsoft-com:office:word" xmlns:w="http://schemas.openxmlformats.org/wordprocessingml/2006/main" xmlns:w14="http://schemas.microsoft.com/office/word/2010/wordml" xmlns:wpg="http://schemas.microsoft.com/office/word/2010/wordprocessingGroup" xmlns:wpi="http://schemas.microsoft.com/office/word/2010/wordprocessingInk" xmlns:wne="http://schemas.microsoft.com/office/word/2006/wordml" xmlns:wps="http://schemas.microsoft.com/office/word/2010/wordprocessingShape" mc:Ignorable="w14 wp14">
   <w:abstractNum w:abstractNumId="0">
+    <w:nsid w:val="006A04DA"/>
+    <w:multiLevelType w:val="hybridMultilevel"/>
+    <w:tmpl w:val="C1D8033C"/>
+    <w:lvl w:ilvl="0" w:tplc="04090001">
+      <w:start w:val="1"/>
+      <w:numFmt w:val="bullet"/>
+      <w:lvlText w:val=""/>
+      <w:lvlJc w:val="left"/>
+      <w:pPr>
+        <w:ind w:left="1800" w:hanging="360"/>
+      </w:pPr>
+      <w:rPr>
+        <w:rFonts w:ascii="Symbol" w:hAnsi="Symbol" w:hint="default"/>
+      </w:rPr>
+    </w:lvl>
+    <w:lvl w:ilvl="1" w:tplc="04090003" w:tentative="1">
+      <w:start w:val="1"/>
+      <w:numFmt w:val="bullet"/>
+      <w:lvlText w:val="o"/>
+      <w:lvlJc w:val="left"/>
+      <w:pPr>
+        <w:ind w:left="2520" w:hanging="360"/>
+      </w:pPr>
+      <w:rPr>
+        <w:rFonts w:ascii="Courier New" w:hAnsi="Courier New" w:cs="Courier New" w:hint="default"/>
+      </w:rPr>
+    </w:lvl>
+    <w:lvl w:ilvl="2" w:tplc="04090005" w:tentative="1">
+      <w:start w:val="1"/>
+      <w:numFmt w:val="bullet"/>
+      <w:lvlText w:val=""/>
+      <w:lvlJc w:val="left"/>
+      <w:pPr>
+        <w:ind w:left="3240" w:hanging="360"/>
+      </w:pPr>
+      <w:rPr>
+        <w:rFonts w:ascii="Wingdings" w:hAnsi="Wingdings" w:hint="default"/>
+      </w:rPr>
+    </w:lvl>
+    <w:lvl w:ilvl="3" w:tplc="04090001" w:tentative="1">
+      <w:start w:val="1"/>
+      <w:numFmt w:val="bullet"/>
+      <w:lvlText w:val=""/>
+      <w:lvlJc w:val="left"/>
+      <w:pPr>
+        <w:ind w:left="3960" w:hanging="360"/>
+      </w:pPr>
+      <w:rPr>
+        <w:rFonts w:ascii="Symbol" w:hAnsi="Symbol" w:hint="default"/>
+      </w:rPr>
+    </w:lvl>
+    <w:lvl w:ilvl="4" w:tplc="04090003" w:tentative="1">
+      <w:start w:val="1"/>
+      <w:numFmt w:val="bullet"/>
+      <w:lvlText w:val="o"/>
+      <w:lvlJc w:val="left"/>
+      <w:pPr>
+        <w:ind w:left="4680" w:hanging="360"/>
+      </w:pPr>
+      <w:rPr>
+        <w:rFonts w:ascii="Courier New" w:hAnsi="Courier New" w:cs="Courier New" w:hint="default"/>
+      </w:rPr>
+    </w:lvl>
+    <w:lvl w:ilvl="5" w:tplc="04090005" w:tentative="1">
+      <w:start w:val="1"/>
+      <w:numFmt w:val="bullet"/>
+      <w:lvlText w:val=""/>
+      <w:lvlJc w:val="left"/>
+      <w:pPr>
+        <w:ind w:left="5400" w:hanging="360"/>
+      </w:pPr>
+      <w:rPr>
+        <w:rFonts w:ascii="Wingdings" w:hAnsi="Wingdings" w:hint="default"/>
+      </w:rPr>
+    </w:lvl>
+    <w:lvl w:ilvl="6" w:tplc="04090001" w:tentative="1">
+      <w:start w:val="1"/>
+      <w:numFmt w:val="bullet"/>
+      <w:lvlText w:val=""/>
+      <w:lvlJc w:val="left"/>
+      <w:pPr>
+        <w:ind w:left="6120" w:hanging="360"/>
+      </w:pPr>
+      <w:rPr>
+        <w:rFonts w:ascii="Symbol" w:hAnsi="Symbol" w:hint="default"/>
+      </w:rPr>
+    </w:lvl>
+    <w:lvl w:ilvl="7" w:tplc="04090003" w:tentative="1">
+      <w:start w:val="1"/>
+      <w:numFmt w:val="bullet"/>
+      <w:lvlText w:val="o"/>
+      <w:lvlJc w:val="left"/>
+      <w:pPr>
+        <w:ind w:left="6840" w:hanging="360"/>
+      </w:pPr>
+      <w:rPr>
+        <w:rFonts w:ascii="Courier New" w:hAnsi="Courier New" w:cs="Courier New" w:hint="default"/>
+      </w:rPr>
+    </w:lvl>
+    <w:lvl w:ilvl="8" w:tplc="04090005" w:tentative="1">
+      <w:start w:val="1"/>
+      <w:numFmt w:val="bullet"/>
+      <w:lvlText w:val=""/>
+      <w:lvlJc w:val="left"/>
+      <w:pPr>
+        <w:ind w:left="7560" w:hanging="360"/>
+      </w:pPr>
+      <w:rPr>
+        <w:rFonts w:ascii="Wingdings" w:hAnsi="Wingdings" w:hint="default"/>
+      </w:rPr>
+    </w:lvl>
+  </w:abstractNum>
+  <w:abstractNum w:abstractNumId="1">
     <w:nsid w:val="0D233532"/>
     <w:multiLevelType w:val="hybridMultilevel"/>
     <w:tmpl w:val="0A7C9D6C"/>
@@ -3743,7 +4158,7 @@
       </w:rPr>
     </w:lvl>
   </w:abstractNum>
-  <w:abstractNum w:abstractNumId="1">
+  <w:abstractNum w:abstractNumId="2">
     <w:nsid w:val="2AE24ACD"/>
     <w:multiLevelType w:val="hybridMultilevel"/>
     <w:tmpl w:val="C51A2930"/>
@@ -3855,7 +4270,120 @@
       </w:rPr>
     </w:lvl>
   </w:abstractNum>
-  <w:abstractNum w:abstractNumId="2">
+  <w:abstractNum w:abstractNumId="3">
+    <w:nsid w:val="2B644977"/>
+    <w:multiLevelType w:val="hybridMultilevel"/>
+    <w:tmpl w:val="319EF78E"/>
+    <w:lvl w:ilvl="0" w:tplc="04090001">
+      <w:start w:val="1"/>
+      <w:numFmt w:val="bullet"/>
+      <w:lvlText w:val=""/>
+      <w:lvlJc w:val="left"/>
+      <w:pPr>
+        <w:ind w:left="1800" w:hanging="360"/>
+      </w:pPr>
+      <w:rPr>
+        <w:rFonts w:ascii="Symbol" w:hAnsi="Symbol" w:hint="default"/>
+      </w:rPr>
+    </w:lvl>
+    <w:lvl w:ilvl="1" w:tplc="04090003" w:tentative="1">
+      <w:start w:val="1"/>
+      <w:numFmt w:val="bullet"/>
+      <w:lvlText w:val="o"/>
+      <w:lvlJc w:val="left"/>
+      <w:pPr>
+        <w:ind w:left="2520" w:hanging="360"/>
+      </w:pPr>
+      <w:rPr>
+        <w:rFonts w:ascii="Courier New" w:hAnsi="Courier New" w:cs="Courier New" w:hint="default"/>
+      </w:rPr>
+    </w:lvl>
+    <w:lvl w:ilvl="2" w:tplc="04090005" w:tentative="1">
+      <w:start w:val="1"/>
+      <w:numFmt w:val="bullet"/>
+      <w:lvlText w:val=""/>
+      <w:lvlJc w:val="left"/>
+      <w:pPr>
+        <w:ind w:left="3240" w:hanging="360"/>
+      </w:pPr>
+      <w:rPr>
+        <w:rFonts w:ascii="Wingdings" w:hAnsi="Wingdings" w:hint="default"/>
+      </w:rPr>
+    </w:lvl>
+    <w:lvl w:ilvl="3" w:tplc="04090001" w:tentative="1">
+      <w:start w:val="1"/>
+      <w:numFmt w:val="bullet"/>
+      <w:lvlText w:val=""/>
+      <w:lvlJc w:val="left"/>
+      <w:pPr>
+        <w:ind w:left="3960" w:hanging="360"/>
+      </w:pPr>
+      <w:rPr>
+        <w:rFonts w:ascii="Symbol" w:hAnsi="Symbol" w:hint="default"/>
+      </w:rPr>
+    </w:lvl>
+    <w:lvl w:ilvl="4" w:tplc="04090003" w:tentative="1">
+      <w:start w:val="1"/>
+      <w:numFmt w:val="bullet"/>
+      <w:lvlText w:val="o"/>
+      <w:lvlJc w:val="left"/>
+      <w:pPr>
+        <w:ind w:left="4680" w:hanging="360"/>
+      </w:pPr>
+      <w:rPr>
+        <w:rFonts w:ascii="Courier New" w:hAnsi="Courier New" w:cs="Courier New" w:hint="default"/>
+      </w:rPr>
+    </w:lvl>
+    <w:lvl w:ilvl="5" w:tplc="04090005" w:tentative="1">
+      <w:start w:val="1"/>
+      <w:numFmt w:val="bullet"/>
+      <w:lvlText w:val=""/>
+      <w:lvlJc w:val="left"/>
+      <w:pPr>
+        <w:ind w:left="5400" w:hanging="360"/>
+      </w:pPr>
+      <w:rPr>
+        <w:rFonts w:ascii="Wingdings" w:hAnsi="Wingdings" w:hint="default"/>
+      </w:rPr>
+    </w:lvl>
+    <w:lvl w:ilvl="6" w:tplc="04090001" w:tentative="1">
+      <w:start w:val="1"/>
+      <w:numFmt w:val="bullet"/>
+      <w:lvlText w:val=""/>
+      <w:lvlJc w:val="left"/>
+      <w:pPr>
+        <w:ind w:left="6120" w:hanging="360"/>
+      </w:pPr>
+      <w:rPr>
+        <w:rFonts w:ascii="Symbol" w:hAnsi="Symbol" w:hint="default"/>
+      </w:rPr>
+    </w:lvl>
+    <w:lvl w:ilvl="7" w:tplc="04090003" w:tentative="1">
+      <w:start w:val="1"/>
+      <w:numFmt w:val="bullet"/>
+      <w:lvlText w:val="o"/>
+      <w:lvlJc w:val="left"/>
+      <w:pPr>
+        <w:ind w:left="6840" w:hanging="360"/>
+      </w:pPr>
+      <w:rPr>
+        <w:rFonts w:ascii="Courier New" w:hAnsi="Courier New" w:cs="Courier New" w:hint="default"/>
+      </w:rPr>
+    </w:lvl>
+    <w:lvl w:ilvl="8" w:tplc="04090005" w:tentative="1">
+      <w:start w:val="1"/>
+      <w:numFmt w:val="bullet"/>
+      <w:lvlText w:val=""/>
+      <w:lvlJc w:val="left"/>
+      <w:pPr>
+        <w:ind w:left="7560" w:hanging="360"/>
+      </w:pPr>
+      <w:rPr>
+        <w:rFonts w:ascii="Wingdings" w:hAnsi="Wingdings" w:hint="default"/>
+      </w:rPr>
+    </w:lvl>
+  </w:abstractNum>
+  <w:abstractNum w:abstractNumId="4">
     <w:nsid w:val="4C895D38"/>
     <w:multiLevelType w:val="hybridMultilevel"/>
     <w:tmpl w:val="D1344B72"/>
@@ -3967,7 +4495,7 @@
       </w:rPr>
     </w:lvl>
   </w:abstractNum>
-  <w:abstractNum w:abstractNumId="3">
+  <w:abstractNum w:abstractNumId="5">
     <w:nsid w:val="4D602D02"/>
     <w:multiLevelType w:val="hybridMultilevel"/>
     <w:tmpl w:val="68FC20B4"/>
@@ -4079,7 +4607,7 @@
       </w:rPr>
     </w:lvl>
   </w:abstractNum>
-  <w:abstractNum w:abstractNumId="4">
+  <w:abstractNum w:abstractNumId="6">
     <w:nsid w:val="528629E5"/>
     <w:multiLevelType w:val="hybridMultilevel"/>
     <w:tmpl w:val="BFE69172"/>
@@ -4191,7 +4719,7 @@
       </w:rPr>
     </w:lvl>
   </w:abstractNum>
-  <w:abstractNum w:abstractNumId="5">
+  <w:abstractNum w:abstractNumId="7">
     <w:nsid w:val="545D3C20"/>
     <w:multiLevelType w:val="hybridMultilevel"/>
     <w:tmpl w:val="9566D264"/>
@@ -4304,7 +4832,7 @@
       </w:rPr>
     </w:lvl>
   </w:abstractNum>
-  <w:abstractNum w:abstractNumId="6">
+  <w:abstractNum w:abstractNumId="8">
     <w:nsid w:val="569B3FF8"/>
     <w:multiLevelType w:val="hybridMultilevel"/>
     <w:tmpl w:val="B11CFDA2"/>
@@ -4416,7 +4944,7 @@
       </w:rPr>
     </w:lvl>
   </w:abstractNum>
-  <w:abstractNum w:abstractNumId="7">
+  <w:abstractNum w:abstractNumId="9">
     <w:nsid w:val="59B53D7C"/>
     <w:multiLevelType w:val="hybridMultilevel"/>
     <w:tmpl w:val="E39EC10C"/>
@@ -4528,7 +5056,7 @@
       </w:rPr>
     </w:lvl>
   </w:abstractNum>
-  <w:abstractNum w:abstractNumId="8">
+  <w:abstractNum w:abstractNumId="10">
     <w:nsid w:val="72671B9D"/>
     <w:multiLevelType w:val="hybridMultilevel"/>
     <w:tmpl w:val="051EC3A0"/>
@@ -4618,31 +5146,37 @@
     </w:lvl>
   </w:abstractNum>
   <w:num w:numId="1">
-    <w:abstractNumId w:val="3"/>
+    <w:abstractNumId w:val="5"/>
   </w:num>
   <w:num w:numId="2">
+    <w:abstractNumId w:val="10"/>
+  </w:num>
+  <w:num w:numId="3">
+    <w:abstractNumId w:val="7"/>
+  </w:num>
+  <w:num w:numId="4">
     <w:abstractNumId w:val="8"/>
   </w:num>
-  <w:num w:numId="3">
-    <w:abstractNumId w:val="5"/>
+  <w:num w:numId="5">
+    <w:abstractNumId w:val="9"/>
   </w:num>
-  <w:num w:numId="4">
+  <w:num w:numId="6">
+    <w:abstractNumId w:val="1"/>
+  </w:num>
+  <w:num w:numId="7">
+    <w:abstractNumId w:val="2"/>
+  </w:num>
+  <w:num w:numId="8">
+    <w:abstractNumId w:val="4"/>
+  </w:num>
+  <w:num w:numId="9">
     <w:abstractNumId w:val="6"/>
   </w:num>
-  <w:num w:numId="5">
-    <w:abstractNumId w:val="7"/>
-  </w:num>
-  <w:num w:numId="6">
+  <w:num w:numId="10">
     <w:abstractNumId w:val="0"/>
   </w:num>
-  <w:num w:numId="7">
-    <w:abstractNumId w:val="1"/>
-  </w:num>
-  <w:num w:numId="8">
-    <w:abstractNumId w:val="2"/>
-  </w:num>
-  <w:num w:numId="9">
-    <w:abstractNumId w:val="4"/>
+  <w:num w:numId="11">
+    <w:abstractNumId w:val="3"/>
   </w:num>
 </w:numbering>
 </file>
@@ -6379,7 +6913,7 @@
 </file>
 
 <file path=customXml/itemProps1.xml><?xml version="1.0" encoding="utf-8"?>
-<ds:datastoreItem xmlns:ds="http://schemas.openxmlformats.org/officeDocument/2006/customXml" ds:itemID="{FAAD523A-03AF-42FD-91C4-938A015CC0C4}">
+<ds:datastoreItem xmlns:ds="http://schemas.openxmlformats.org/officeDocument/2006/customXml" ds:itemID="{725E40AC-142F-4F0E-ADA2-03A0486C4DF2}">
   <ds:schemaRefs>
     <ds:schemaRef ds:uri="http://schemas.openxmlformats.org/officeDocument/2006/bibliography"/>
   </ds:schemaRefs>

</xml_diff>

<commit_message>
Submit edited report 1
</commit_message>
<xml_diff>
--- a/REPORT NO1.docx
+++ b/REPORT NO1.docx
@@ -1396,6 +1396,29 @@
       <w:pPr>
         <w:jc w:val="both"/>
         <w:rPr>
+          <w:sz w:val="28"/>
+          <w:szCs w:val="24"/>
+        </w:rPr>
+      </w:pPr>
+      <w:r>
+        <w:rPr>
+          <w:rFonts w:cstheme="majorHAnsi"/>
+          <w:sz w:val="24"/>
+        </w:rPr>
+        <w:t>Nowadays, the development of internet and information technology</w:t>
+      </w:r>
+      <w:r>
+        <w:rPr>
+          <w:rFonts w:cstheme="majorHAnsi"/>
+          <w:sz w:val="24"/>
+        </w:rPr>
+        <w:t xml:space="preserve"> led to the dramatic increase in trend of studying online. More and more information together with limited school time make having a website that supports studying is needed. </w:t>
+      </w:r>
+    </w:p>
+    <w:p>
+      <w:pPr>
+        <w:jc w:val="both"/>
+        <w:rPr>
           <w:sz w:val="24"/>
           <w:szCs w:val="24"/>
         </w:rPr>
@@ -1454,7 +1477,16 @@
           <w:sz w:val="24"/>
           <w:szCs w:val="24"/>
         </w:rPr>
-        <w:t>s can exchange information and other educational materials</w:t>
+        <w:t>s can exchange information and other educational ma</w:t>
+      </w:r>
+      <w:bookmarkStart w:id="2" w:name="_GoBack"/>
+      <w:bookmarkEnd w:id="2"/>
+      <w:r>
+        <w:rPr>
+          <w:sz w:val="24"/>
+          <w:szCs w:val="24"/>
+        </w:rPr>
+        <w:t>terials</w:t>
       </w:r>
       <w:r>
         <w:rPr>
@@ -1475,151 +1507,21 @@
           <w:sz w:val="24"/>
           <w:szCs w:val="24"/>
         </w:rPr>
-        <w:t>Students can learn more things about the subject from posts of lectures or find the answers from other people.</w:t>
-      </w:r>
-    </w:p>
-    <w:p>
-      <w:pPr>
-        <w:jc w:val="both"/>
-        <w:rPr>
-          <w:sz w:val="24"/>
-          <w:szCs w:val="24"/>
-        </w:rPr>
-      </w:pPr>
-      <w:r>
-        <w:rPr>
-          <w:sz w:val="24"/>
-          <w:szCs w:val="24"/>
-        </w:rPr>
-        <w:t>We suggest using</w:t>
-      </w:r>
-      <w:r>
-        <w:rPr>
-          <w:sz w:val="24"/>
-          <w:szCs w:val="24"/>
-        </w:rPr>
-        <w:t xml:space="preserve"> Java on server-side and</w:t>
-      </w:r>
-      <w:r>
-        <w:rPr>
-          <w:sz w:val="24"/>
-          <w:szCs w:val="24"/>
-        </w:rPr>
-        <w:t xml:space="preserve"> </w:t>
-      </w:r>
-      <w:r>
-        <w:rPr>
-          <w:sz w:val="24"/>
-          <w:szCs w:val="24"/>
-        </w:rPr>
-        <w:t>JavaScript</w:t>
-      </w:r>
-      <w:r>
-        <w:rPr>
-          <w:sz w:val="24"/>
-          <w:szCs w:val="24"/>
-        </w:rPr>
-        <w:t xml:space="preserve"> combined with </w:t>
-      </w:r>
-      <w:proofErr w:type="spellStart"/>
-      <w:r>
-        <w:rPr>
-          <w:sz w:val="24"/>
-          <w:szCs w:val="24"/>
-        </w:rPr>
-        <w:t>No</w:t>
-      </w:r>
-      <w:r>
-        <w:rPr>
-          <w:sz w:val="24"/>
-          <w:szCs w:val="24"/>
-        </w:rPr>
-        <w:t>de.</w:t>
-      </w:r>
-      <w:r>
-        <w:rPr>
-          <w:sz w:val="24"/>
-          <w:szCs w:val="24"/>
-        </w:rPr>
-        <w:t>J</w:t>
-      </w:r>
-      <w:r>
-        <w:rPr>
-          <w:sz w:val="24"/>
-          <w:szCs w:val="24"/>
-        </w:rPr>
-        <w:t>s</w:t>
-      </w:r>
-      <w:proofErr w:type="spellEnd"/>
-      <w:r>
-        <w:rPr>
-          <w:sz w:val="24"/>
-          <w:szCs w:val="24"/>
-        </w:rPr>
-        <w:t xml:space="preserve"> </w:t>
-      </w:r>
-      <w:r>
-        <w:rPr>
-          <w:sz w:val="24"/>
-          <w:szCs w:val="24"/>
-        </w:rPr>
-        <w:t xml:space="preserve">on client-side </w:t>
-      </w:r>
-      <w:r>
-        <w:rPr>
-          <w:sz w:val="24"/>
-          <w:szCs w:val="24"/>
-        </w:rPr>
-        <w:t xml:space="preserve">to create a real time web </w:t>
-      </w:r>
-      <w:r>
-        <w:rPr>
-          <w:sz w:val="24"/>
-          <w:szCs w:val="24"/>
-        </w:rPr>
-        <w:t>following the requirements:</w:t>
-      </w:r>
-    </w:p>
-    <w:p>
-      <w:pPr>
-        <w:pStyle w:val="ListParagraph"/>
-        <w:numPr>
-          <w:ilvl w:val="0"/>
-          <w:numId w:val="3"/>
-        </w:numPr>
-        <w:jc w:val="both"/>
-        <w:rPr>
-          <w:sz w:val="24"/>
-          <w:szCs w:val="24"/>
-        </w:rPr>
-      </w:pPr>
-      <w:r>
-        <w:rPr>
-          <w:sz w:val="24"/>
-          <w:szCs w:val="24"/>
-        </w:rPr>
-        <w:t>Real time notification</w:t>
-      </w:r>
-    </w:p>
-    <w:p>
-      <w:pPr>
-        <w:pStyle w:val="ListParagraph"/>
-        <w:numPr>
-          <w:ilvl w:val="0"/>
-          <w:numId w:val="3"/>
-        </w:numPr>
-        <w:jc w:val="both"/>
-        <w:rPr>
-          <w:sz w:val="24"/>
-          <w:szCs w:val="24"/>
-        </w:rPr>
-      </w:pPr>
-      <w:r>
-        <w:rPr>
-          <w:sz w:val="24"/>
-          <w:szCs w:val="24"/>
-        </w:rPr>
-        <w:t>Real time in discussion</w:t>
+        <w:t xml:space="preserve">Students can learn more things about the subject from posts of </w:t>
+      </w:r>
+      <w:r>
+        <w:rPr>
+          <w:sz w:val="24"/>
+          <w:szCs w:val="24"/>
+        </w:rPr>
+        <w:t>teachers</w:t>
+      </w:r>
+      <w:r>
+        <w:rPr>
+          <w:sz w:val="24"/>
+          <w:szCs w:val="24"/>
+        </w:rPr>
+        <w:t xml:space="preserve"> or find the answers from other people.</w:t>
       </w:r>
     </w:p>
     <w:p>
@@ -1633,7 +1535,7 @@
           <w:szCs w:val="32"/>
         </w:rPr>
       </w:pPr>
-      <w:bookmarkStart w:id="2" w:name="_Toc419308680"/>
+      <w:bookmarkStart w:id="3" w:name="_Toc419308680"/>
       <w:r>
         <w:rPr>
           <w:rStyle w:val="SubtleEmphasis"/>
@@ -1645,7 +1547,7 @@
         </w:rPr>
         <w:t>3. Current Situation</w:t>
       </w:r>
-      <w:bookmarkEnd w:id="2"/>
+      <w:bookmarkEnd w:id="3"/>
     </w:p>
     <w:p>
       <w:pPr>
@@ -1713,7 +1615,35 @@
           <w:sz w:val="24"/>
           <w:szCs w:val="24"/>
         </w:rPr>
-        <w:t>Yahoo! Answer is such as a forum Q&amp;A that everyone can join a thread and answer their question. The response will be awarded 10 points if the rate is highly recommended or 2 points if the rate is lower.</w:t>
+        <w:t xml:space="preserve">Yahoo! Answer is such as a </w:t>
+      </w:r>
+      <w:r>
+        <w:rPr>
+          <w:sz w:val="24"/>
+          <w:szCs w:val="24"/>
+        </w:rPr>
+        <w:t>longstanding</w:t>
+      </w:r>
+      <w:r>
+        <w:rPr>
+          <w:sz w:val="24"/>
+          <w:szCs w:val="24"/>
+        </w:rPr>
+        <w:t xml:space="preserve"> Q&amp;A</w:t>
+      </w:r>
+      <w:r>
+        <w:rPr>
+          <w:sz w:val="24"/>
+          <w:szCs w:val="24"/>
+        </w:rPr>
+        <w:t xml:space="preserve"> website</w:t>
+      </w:r>
+      <w:r>
+        <w:rPr>
+          <w:sz w:val="24"/>
+          <w:szCs w:val="24"/>
+        </w:rPr>
+        <w:t xml:space="preserve"> that everyone can join a thread and answer their question. The response will be awarded 10 points if the rate is highly recommended or 2 points if the rate is lower.</w:t>
       </w:r>
     </w:p>
     <w:p>
@@ -1736,7 +1666,77 @@
           <w:sz w:val="24"/>
           <w:szCs w:val="24"/>
         </w:rPr>
-        <w:t xml:space="preserve"> is a Q&amp;A websites for IT people who are the professional and enthusiasm people. They can post a thread and wait their response from a lot of experienced people.</w:t>
+        <w:t xml:space="preserve"> is a Q&amp;A websites for IT people </w:t>
+      </w:r>
+      <w:r>
+        <w:rPr>
+          <w:sz w:val="24"/>
+          <w:szCs w:val="24"/>
+        </w:rPr>
+        <w:t>with a lot of</w:t>
+      </w:r>
+      <w:r>
+        <w:rPr>
+          <w:sz w:val="24"/>
+          <w:szCs w:val="24"/>
+        </w:rPr>
+        <w:t xml:space="preserve"> the professional and enthusiasm</w:t>
+      </w:r>
+      <w:r>
+        <w:rPr>
+          <w:sz w:val="24"/>
+          <w:szCs w:val="24"/>
+        </w:rPr>
+        <w:t xml:space="preserve"> users</w:t>
+      </w:r>
+      <w:r>
+        <w:rPr>
+          <w:sz w:val="24"/>
+          <w:szCs w:val="24"/>
+        </w:rPr>
+        <w:t xml:space="preserve">. </w:t>
+      </w:r>
+      <w:r>
+        <w:rPr>
+          <w:sz w:val="24"/>
+          <w:szCs w:val="24"/>
+        </w:rPr>
+        <w:t>You</w:t>
+      </w:r>
+      <w:r>
+        <w:rPr>
+          <w:sz w:val="24"/>
+          <w:szCs w:val="24"/>
+        </w:rPr>
+        <w:t xml:space="preserve"> can post a thread and wait response</w:t>
+      </w:r>
+      <w:r>
+        <w:rPr>
+          <w:sz w:val="24"/>
+          <w:szCs w:val="24"/>
+        </w:rPr>
+        <w:t>s</w:t>
+      </w:r>
+      <w:r>
+        <w:rPr>
+          <w:sz w:val="24"/>
+          <w:szCs w:val="24"/>
+        </w:rPr>
+        <w:t xml:space="preserve"> from a lot of experienced </w:t>
+      </w:r>
+      <w:r>
+        <w:rPr>
+          <w:sz w:val="24"/>
+          <w:szCs w:val="24"/>
+        </w:rPr>
+        <w:t>programmers</w:t>
+      </w:r>
+      <w:r>
+        <w:rPr>
+          <w:sz w:val="24"/>
+          <w:szCs w:val="24"/>
+        </w:rPr>
+        <w:t>.</w:t>
       </w:r>
     </w:p>
     <w:p>
@@ -1750,7 +1750,7 @@
           <w:szCs w:val="32"/>
         </w:rPr>
       </w:pPr>
-      <w:bookmarkStart w:id="3" w:name="_Toc419308681"/>
+      <w:bookmarkStart w:id="4" w:name="_Toc419308681"/>
       <w:r>
         <w:rPr>
           <w:rStyle w:val="SubtleEmphasis"/>
@@ -1762,7 +1762,7 @@
         </w:rPr>
         <w:t>4. Problem Definition</w:t>
       </w:r>
-      <w:bookmarkEnd w:id="3"/>
+      <w:bookmarkEnd w:id="4"/>
     </w:p>
     <w:p>
       <w:pPr>
@@ -1814,82 +1814,57 @@
           <w:sz w:val="24"/>
           <w:szCs w:val="24"/>
         </w:rPr>
-        <w:t xml:space="preserve">About Quora, the problem lately happened is about Quora’s misogyny, it’s known as woman’s answers are not recommended. Their answers are instant </w:t>
-      </w:r>
-      <w:r>
-        <w:rPr>
-          <w:sz w:val="24"/>
-          <w:szCs w:val="24"/>
-        </w:rPr>
-        <w:t>down voted</w:t>
-      </w:r>
-      <w:r>
-        <w:rPr>
-          <w:sz w:val="24"/>
-          <w:szCs w:val="24"/>
-        </w:rPr>
-        <w:t xml:space="preserve"> in the questions and deserve </w:t>
-      </w:r>
-      <w:r>
-        <w:rPr>
-          <w:sz w:val="24"/>
-          <w:szCs w:val="24"/>
-        </w:rPr>
-        <w:t>penalties</w:t>
-      </w:r>
-      <w:r>
-        <w:rPr>
-          <w:sz w:val="24"/>
-          <w:szCs w:val="24"/>
-        </w:rPr>
-        <w:t xml:space="preserve"> for that.</w:t>
-      </w:r>
-    </w:p>
-    <w:p>
-      <w:pPr>
-        <w:jc w:val="both"/>
-        <w:rPr>
-          <w:sz w:val="24"/>
-          <w:szCs w:val="24"/>
-        </w:rPr>
-      </w:pPr>
+        <w:t xml:space="preserve">Quora and Yahoo! Answer are known as the Q&amp;A famous website but their objects are about a lot of different issues in life. These websites doesn’t only focus on education so that students and teachers will be difficult for sharing their knowledge. </w:t>
+      </w:r>
+      <w:r>
+        <w:rPr>
+          <w:sz w:val="24"/>
+          <w:szCs w:val="24"/>
+        </w:rPr>
+        <w:t xml:space="preserve">Spamming questions are also problems of them. </w:t>
+      </w:r>
+      <w:r>
+        <w:rPr>
+          <w:sz w:val="24"/>
+          <w:szCs w:val="24"/>
+        </w:rPr>
+        <w:t xml:space="preserve">On the other hand, Stack Overflow only focuses on </w:t>
+      </w:r>
       <w:r>
         <w:rPr>
           <w:sz w:val="24"/>
           <w:szCs w:val="24"/>
         </w:rPr>
         <w:lastRenderedPageBreak/>
-        <w:t>Yahoo! Answer is where people can talk freely. Their answers to the questions sometimes are not recommended about the question but no one operates those spams.</w:t>
-      </w:r>
-    </w:p>
-    <w:p>
-      <w:pPr>
-        <w:jc w:val="both"/>
-        <w:rPr>
-          <w:sz w:val="24"/>
-          <w:szCs w:val="24"/>
-        </w:rPr>
-      </w:pPr>
-      <w:r>
-        <w:rPr>
-          <w:sz w:val="24"/>
-          <w:szCs w:val="24"/>
-        </w:rPr>
-        <w:t>Stack Overflow</w:t>
-      </w:r>
-      <w:r>
-        <w:rPr>
-          <w:sz w:val="24"/>
-          <w:szCs w:val="24"/>
-        </w:rPr>
-        <w:t xml:space="preserve"> is told </w:t>
-      </w:r>
-      <w:r>
-        <w:rPr>
-          <w:sz w:val="24"/>
-          <w:szCs w:val="24"/>
-        </w:rPr>
-        <w:t>that the reputation should be deleted. Most of users do not need it these days.</w:t>
+        <w:t>programing</w:t>
+      </w:r>
+      <w:r>
+        <w:rPr>
+          <w:sz w:val="24"/>
+          <w:szCs w:val="24"/>
+        </w:rPr>
+        <w:t xml:space="preserve"> rather than </w:t>
+      </w:r>
+      <w:r>
+        <w:rPr>
+          <w:sz w:val="24"/>
+          <w:szCs w:val="24"/>
+        </w:rPr>
+        <w:t>diversifying</w:t>
+      </w:r>
+      <w:r>
+        <w:rPr>
+          <w:sz w:val="24"/>
+          <w:szCs w:val="24"/>
+        </w:rPr>
+        <w:t xml:space="preserve"> subjects. All of them do not yet support </w:t>
+      </w:r>
+      <w:r>
+        <w:rPr>
+          <w:sz w:val="24"/>
+          <w:szCs w:val="24"/>
+        </w:rPr>
+        <w:t>the true studying environment.</w:t>
       </w:r>
     </w:p>
     <w:p>
@@ -1904,7 +1879,7 @@
           <w:szCs w:val="32"/>
         </w:rPr>
       </w:pPr>
-      <w:bookmarkStart w:id="4" w:name="_Toc419308682"/>
+      <w:bookmarkStart w:id="5" w:name="_Toc419308682"/>
       <w:r>
         <w:rPr>
           <w:rStyle w:val="SubtleEmphasis"/>
@@ -1916,15 +1891,10 @@
         </w:rPr>
         <w:t>5. Proposed Solution</w:t>
       </w:r>
-      <w:bookmarkEnd w:id="4"/>
-    </w:p>
-    <w:p>
-      <w:pPr>
-        <w:pStyle w:val="ListParagraph"/>
-        <w:numPr>
-          <w:ilvl w:val="0"/>
-          <w:numId w:val="7"/>
-        </w:numPr>
+      <w:bookmarkEnd w:id="5"/>
+    </w:p>
+    <w:p>
+      <w:pPr>
         <w:jc w:val="both"/>
         <w:rPr>
           <w:sz w:val="24"/>
@@ -1936,88 +1906,56 @@
           <w:sz w:val="24"/>
           <w:szCs w:val="24"/>
         </w:rPr>
-        <w:t>Change the reward and contribution system to make users know that it is important and they are deserved to get it</w:t>
-      </w:r>
-      <w:r>
-        <w:rPr>
-          <w:sz w:val="24"/>
-          <w:szCs w:val="24"/>
-        </w:rPr>
-        <w:t>.</w:t>
-      </w:r>
-    </w:p>
-    <w:p>
-      <w:pPr>
-        <w:pStyle w:val="ListParagraph"/>
-        <w:numPr>
-          <w:ilvl w:val="0"/>
-          <w:numId w:val="7"/>
-        </w:numPr>
-        <w:jc w:val="both"/>
-        <w:rPr>
-          <w:sz w:val="24"/>
-          <w:szCs w:val="24"/>
-        </w:rPr>
-      </w:pPr>
-      <w:r>
-        <w:rPr>
-          <w:sz w:val="24"/>
-          <w:szCs w:val="24"/>
-        </w:rPr>
-        <w:t>Make users feel the website is a good place to share anything, what they think, experience or learn from classes.</w:t>
-      </w:r>
-    </w:p>
-    <w:p>
-      <w:pPr>
-        <w:pStyle w:val="ListParagraph"/>
-        <w:numPr>
-          <w:ilvl w:val="0"/>
-          <w:numId w:val="7"/>
-        </w:numPr>
-        <w:jc w:val="both"/>
-        <w:rPr>
-          <w:sz w:val="24"/>
-          <w:szCs w:val="24"/>
-        </w:rPr>
-      </w:pPr>
-      <w:r>
-        <w:rPr>
-          <w:sz w:val="24"/>
-          <w:szCs w:val="24"/>
-        </w:rPr>
-        <w:t>Support many teachers from other classes that know about the questions ans</w:t>
-      </w:r>
-      <w:r>
-        <w:rPr>
-          <w:sz w:val="24"/>
-          <w:szCs w:val="24"/>
-        </w:rPr>
-        <w:t xml:space="preserve">wer if the </w:t>
-      </w:r>
-      <w:proofErr w:type="gramStart"/>
-      <w:r>
-        <w:rPr>
-          <w:sz w:val="24"/>
-          <w:szCs w:val="24"/>
-        </w:rPr>
-        <w:t>owner of question do</w:t>
-      </w:r>
-      <w:proofErr w:type="gramEnd"/>
-      <w:r>
-        <w:rPr>
-          <w:sz w:val="24"/>
-          <w:szCs w:val="24"/>
-        </w:rPr>
-        <w:t xml:space="preserve"> not</w:t>
-      </w:r>
-      <w:bookmarkStart w:id="5" w:name="_GoBack"/>
-      <w:bookmarkEnd w:id="5"/>
-      <w:r>
-        <w:rPr>
-          <w:sz w:val="24"/>
-          <w:szCs w:val="24"/>
-        </w:rPr>
-        <w:t xml:space="preserve"> agree with the previous ones.</w:t>
+        <w:t>We suggest</w:t>
+      </w:r>
+      <w:r>
+        <w:rPr>
+          <w:sz w:val="24"/>
+          <w:szCs w:val="24"/>
+        </w:rPr>
+        <w:t xml:space="preserve"> developing</w:t>
+      </w:r>
+      <w:r>
+        <w:rPr>
+          <w:sz w:val="24"/>
+          <w:szCs w:val="24"/>
+        </w:rPr>
+        <w:t xml:space="preserve"> </w:t>
+      </w:r>
+      <w:r>
+        <w:rPr>
+          <w:sz w:val="24"/>
+          <w:szCs w:val="24"/>
+        </w:rPr>
+        <w:t xml:space="preserve">a Q&amp;A website </w:t>
+      </w:r>
+      <w:r>
+        <w:rPr>
+          <w:sz w:val="24"/>
+          <w:szCs w:val="24"/>
+        </w:rPr>
+        <w:t xml:space="preserve">that focuses on studying. This website is such </w:t>
+      </w:r>
+      <w:r>
+        <w:rPr>
+          <w:sz w:val="24"/>
+          <w:szCs w:val="24"/>
+        </w:rPr>
+        <w:t xml:space="preserve">as a university in reality that includes many classes, teachers and students. </w:t>
+      </w:r>
+      <w:r>
+        <w:rPr>
+          <w:sz w:val="24"/>
+          <w:szCs w:val="24"/>
+        </w:rPr>
+        <w:t>It</w:t>
+      </w:r>
+      <w:r>
+        <w:rPr>
+          <w:sz w:val="24"/>
+          <w:szCs w:val="24"/>
+        </w:rPr>
+        <w:t xml:space="preserve"> supports teachers share their additional lectures because of lacking of time. It also helps students ask self-confidently because some of them feel shy when asking in school.</w:t>
       </w:r>
     </w:p>
     <w:p>
@@ -2068,7 +2006,7 @@
           <w:sz w:val="24"/>
           <w:szCs w:val="24"/>
         </w:rPr>
-        <w:t>Users could have more authorities or monthly rewards from their contribution.</w:t>
+        <w:t>Teachers have their classes with lectures and students. They can share additional lectures and studying materials, invites students join their classes. They also can invite other teachers together discuss about lectures or question.</w:t>
       </w:r>
     </w:p>
     <w:p>
@@ -2090,29 +2028,7 @@
           <w:sz w:val="24"/>
           <w:szCs w:val="24"/>
         </w:rPr>
-        <w:t>Support many classes for any subjects that users want.</w:t>
-      </w:r>
-    </w:p>
-    <w:p>
-      <w:pPr>
-        <w:pStyle w:val="ListParagraph"/>
-        <w:numPr>
-          <w:ilvl w:val="0"/>
-          <w:numId w:val="5"/>
-        </w:numPr>
-        <w:jc w:val="both"/>
-        <w:rPr>
-          <w:iCs/>
-          <w:sz w:val="28"/>
-          <w:szCs w:val="28"/>
-        </w:rPr>
-      </w:pPr>
-      <w:r>
-        <w:rPr>
-          <w:sz w:val="24"/>
-          <w:szCs w:val="24"/>
-        </w:rPr>
-        <w:t>Teachers can invite others to join threads that they cannot answer the questions.</w:t>
+        <w:t>Students can ask about not yet understanding issues. They also join in classes to learn additional subject, follow their favorite teachers and manage studying material that uploaded by teachers.</w:t>
       </w:r>
     </w:p>
     <w:p>
@@ -2190,7 +2106,7 @@
           <w:sz w:val="24"/>
           <w:szCs w:val="24"/>
         </w:rPr>
-        <w:t>Users are more pleased to what they did and know what they are deserved.</w:t>
+        <w:t>Teachers can upload their studying material (.doc, .pdf…) and students can manage it online.</w:t>
       </w:r>
     </w:p>
     <w:p>
@@ -2211,7 +2127,56 @@
           <w:sz w:val="24"/>
           <w:szCs w:val="24"/>
         </w:rPr>
-        <w:t>Students can imagine this website is the real school with real classes, teachers and friends. They will feel free to ask anything.</w:t>
+        <w:t>By supporting real time notification and discussion, s</w:t>
+      </w:r>
+      <w:r>
+        <w:rPr>
+          <w:sz w:val="24"/>
+          <w:szCs w:val="24"/>
+        </w:rPr>
+        <w:t xml:space="preserve">tudents can imagine this website </w:t>
+      </w:r>
+      <w:r>
+        <w:rPr>
+          <w:sz w:val="24"/>
+          <w:szCs w:val="24"/>
+        </w:rPr>
+        <w:t>as</w:t>
+      </w:r>
+      <w:r>
+        <w:rPr>
+          <w:sz w:val="24"/>
+          <w:szCs w:val="24"/>
+        </w:rPr>
+        <w:t xml:space="preserve"> the </w:t>
+      </w:r>
+      <w:r>
+        <w:rPr>
+          <w:sz w:val="24"/>
+          <w:szCs w:val="24"/>
+        </w:rPr>
+        <w:t>university</w:t>
+      </w:r>
+      <w:r>
+        <w:rPr>
+          <w:sz w:val="24"/>
+          <w:szCs w:val="24"/>
+        </w:rPr>
+        <w:t xml:space="preserve"> with </w:t>
+      </w:r>
+      <w:r>
+        <w:rPr>
+          <w:sz w:val="24"/>
+          <w:szCs w:val="24"/>
+        </w:rPr>
+        <w:t>many classes</w:t>
+      </w:r>
+      <w:r>
+        <w:rPr>
+          <w:sz w:val="24"/>
+          <w:szCs w:val="24"/>
+        </w:rPr>
+        <w:t>, teachers and friends. They will feel free to ask anything.</w:t>
       </w:r>
     </w:p>
     <w:p>
@@ -2253,23 +2218,7 @@
           <w:sz w:val="24"/>
           <w:szCs w:val="24"/>
         </w:rPr>
-        <w:t xml:space="preserve">System has a variety of categories that is better than Stack Overflow but it is not a mess such as </w:t>
-      </w:r>
-      <w:proofErr w:type="spellStart"/>
-      <w:r>
-        <w:rPr>
-          <w:sz w:val="24"/>
-          <w:szCs w:val="24"/>
-        </w:rPr>
-        <w:t>Quora</w:t>
-      </w:r>
-      <w:proofErr w:type="spellEnd"/>
-      <w:r>
-        <w:rPr>
-          <w:sz w:val="24"/>
-          <w:szCs w:val="24"/>
-        </w:rPr>
-        <w:t xml:space="preserve"> or Yahoo! Answers.</w:t>
+        <w:t>System has a variety of categories that is better than Stack Overflow but it is not a mess such as Quora or Yahoo! Answers.</w:t>
       </w:r>
     </w:p>
     <w:p>
@@ -2419,7 +2368,6 @@
           <w:sz w:val="24"/>
           <w:szCs w:val="24"/>
         </w:rPr>
-        <w:lastRenderedPageBreak/>
         <w:t>Create classes</w:t>
       </w:r>
       <w:r>
@@ -2452,6 +2400,7 @@
           <w:sz w:val="24"/>
           <w:szCs w:val="24"/>
         </w:rPr>
+        <w:lastRenderedPageBreak/>
         <w:t xml:space="preserve">Create a post. Post types include: articles, questions, answer, </w:t>
       </w:r>
       <w:r>
@@ -3885,7 +3834,7 @@
             <w:sz w:val="24"/>
             <w:szCs w:val="24"/>
           </w:rPr>
-          <w:t>4</w:t>
+          <w:t>3</w:t>
         </w:r>
         <w:r>
           <w:rPr>
@@ -6913,7 +6862,7 @@
 </file>
 
 <file path=customXml/itemProps1.xml><?xml version="1.0" encoding="utf-8"?>
-<ds:datastoreItem xmlns:ds="http://schemas.openxmlformats.org/officeDocument/2006/customXml" ds:itemID="{725E40AC-142F-4F0E-ADA2-03A0486C4DF2}">
+<ds:datastoreItem xmlns:ds="http://schemas.openxmlformats.org/officeDocument/2006/customXml" ds:itemID="{1789EE19-60B6-4EAA-A7EC-BB091BBCD04F}">
   <ds:schemaRefs>
     <ds:schemaRef ds:uri="http://schemas.openxmlformats.org/officeDocument/2006/bibliography"/>
   </ds:schemaRefs>

</xml_diff>